<commit_message>
Edited and simplified the project structure a little bit and assigned tasks for each of us.
</commit_message>
<xml_diff>
--- a/report/Proj_Report_strcture.docx
+++ b/report/Proj_Report_strcture.docx
@@ -6,21 +6,26 @@
       <w:pPr>
         <w:jc w:val="center"/>
         <w:rPr>
-          <w:rFonts w:hint="eastAsia"/>
-        </w:rPr>
-      </w:pPr>
-      <w:r>
-        <w:rPr>
-          <w:rFonts w:hint="eastAsia"/>
-        </w:rPr>
-        <w:t>Mu</w:t>
-      </w:r>
-      <w:r>
-        <w:t>ltilevel object closure detection by superpixels</w:t>
-      </w:r>
-    </w:p>
-    <w:p>
-      <w:r>
+          <w:rFonts w:ascii="Times New Roman" w:hAnsi="Times New Roman" w:cs="Times New Roman"/>
+        </w:rPr>
+      </w:pPr>
+      <w:r>
+        <w:rPr>
+          <w:rFonts w:ascii="Times New Roman" w:hAnsi="Times New Roman" w:cs="Times New Roman"/>
+        </w:rPr>
+        <w:t>Multilevel object closure detection by superpixels</w:t>
+      </w:r>
+    </w:p>
+    <w:p>
+      <w:pPr>
+        <w:rPr>
+          <w:rFonts w:ascii="Times New Roman" w:hAnsi="Times New Roman" w:cs="Times New Roman"/>
+        </w:rPr>
+      </w:pPr>
+      <w:r>
+        <w:rPr>
+          <w:rFonts w:ascii="Times New Roman" w:hAnsi="Times New Roman" w:cs="Times New Roman"/>
+        </w:rPr>
         <w:t>Structure</w:t>
       </w:r>
     </w:p>
@@ -31,11 +36,74 @@
           <w:numId w:val="2"/>
         </w:numPr>
         <w:contextualSpacing/>
-      </w:pPr>
-      <w:r>
-        <w:t>Abstract (</w:t>
-      </w:r>
-      <w:r>
+        <w:rPr>
+          <w:rFonts w:ascii="Times New Roman" w:hAnsi="Times New Roman" w:cs="Times New Roman"/>
+        </w:rPr>
+      </w:pPr>
+      <w:r>
+        <w:rPr>
+          <w:rFonts w:ascii="Times New Roman" w:hAnsi="Times New Roman" w:cs="Times New Roman"/>
+        </w:rPr>
+        <w:t>Abstract ()</w:t>
+      </w:r>
+    </w:p>
+    <w:p>
+      <w:pPr>
+        <w:numPr>
+          <w:ilvl w:val="0"/>
+          <w:numId w:val="2"/>
+        </w:numPr>
+        <w:contextualSpacing/>
+        <w:rPr>
+          <w:rFonts w:ascii="Times New Roman" w:hAnsi="Times New Roman" w:cs="Times New Roman"/>
+        </w:rPr>
+      </w:pPr>
+      <w:r>
+        <w:rPr>
+          <w:rFonts w:ascii="Times New Roman" w:hAnsi="Times New Roman" w:cs="Times New Roman"/>
+        </w:rPr>
+        <w:t>Background</w:t>
+      </w:r>
+      <w:r>
+        <w:rPr>
+          <w:rFonts w:ascii="Times New Roman" w:hAnsi="Times New Roman" w:cs="Times New Roman"/>
+        </w:rPr>
+        <w:t xml:space="preserve"> and </w:t>
+      </w:r>
+      <w:r>
+        <w:rPr>
+          <w:rFonts w:ascii="Times New Roman" w:hAnsi="Times New Roman" w:cs="Times New Roman"/>
+        </w:rPr>
+        <w:t>Literature Review ()</w:t>
+      </w:r>
+    </w:p>
+    <w:p>
+      <w:pPr>
+        <w:numPr>
+          <w:ilvl w:val="0"/>
+          <w:numId w:val="2"/>
+        </w:numPr>
+        <w:contextualSpacing/>
+        <w:rPr>
+          <w:rFonts w:ascii="Times New Roman" w:hAnsi="Times New Roman" w:cs="Times New Roman"/>
+        </w:rPr>
+      </w:pPr>
+      <w:r>
+        <w:rPr>
+          <w:rFonts w:ascii="Times New Roman" w:hAnsi="Times New Roman" w:cs="Times New Roman"/>
+        </w:rPr>
+        <w:t>Objectives (</w:t>
+      </w:r>
+      <w:r>
+        <w:rPr>
+          <w:rFonts w:ascii="Times New Roman" w:hAnsi="Times New Roman" w:cs="Times New Roman"/>
+        </w:rPr>
+        <w:t>refine</w:t>
+      </w:r>
+      <w:r>
+        <w:rPr>
+          <w:rFonts w:ascii="Times New Roman" w:hAnsi="Times New Roman" w:cs="Times New Roman"/>
+        </w:rPr>
         <w:t>)</w:t>
       </w:r>
     </w:p>
@@ -46,18 +114,15 @@
           <w:numId w:val="2"/>
         </w:numPr>
         <w:contextualSpacing/>
-      </w:pPr>
-      <w:r>
-        <w:t>Background</w:t>
-      </w:r>
-      <w:r>
-        <w:t xml:space="preserve"> and </w:t>
-      </w:r>
-      <w:r>
-        <w:t>Literature Review (</w:t>
-      </w:r>
-      <w:r>
-        <w:t>)</w:t>
+        <w:rPr>
+          <w:rFonts w:ascii="Times New Roman" w:hAnsi="Times New Roman" w:cs="Times New Roman"/>
+        </w:rPr>
+      </w:pPr>
+      <w:r>
+        <w:rPr>
+          <w:rFonts w:ascii="Times New Roman" w:hAnsi="Times New Roman" w:cs="Times New Roman"/>
+        </w:rPr>
+        <w:t>Project Overview ()</w:t>
       </w:r>
     </w:p>
     <w:p>
@@ -67,15 +132,57 @@
           <w:numId w:val="2"/>
         </w:numPr>
         <w:contextualSpacing/>
-      </w:pPr>
-      <w:r>
-        <w:t>Objectives (</w:t>
-      </w:r>
-      <w:r>
-        <w:t>refine</w:t>
-      </w:r>
-      <w:r>
-        <w:t>)</w:t>
+        <w:rPr>
+          <w:rFonts w:ascii="Times New Roman" w:hAnsi="Times New Roman" w:cs="Times New Roman"/>
+        </w:rPr>
+      </w:pPr>
+      <w:r>
+        <w:rPr>
+          <w:rFonts w:ascii="Times New Roman" w:hAnsi="Times New Roman" w:cs="Times New Roman"/>
+        </w:rPr>
+        <w:t xml:space="preserve">Methodologies </w:t>
+      </w:r>
+    </w:p>
+    <w:p>
+      <w:pPr>
+        <w:rPr>
+          <w:rFonts w:ascii="Times New Roman" w:hAnsi="Times New Roman" w:cs="Times New Roman"/>
+        </w:rPr>
+      </w:pPr>
+      <w:r>
+        <w:rPr>
+          <w:rFonts w:ascii="Times New Roman" w:hAnsi="Times New Roman" w:cs="Times New Roman"/>
+        </w:rPr>
+        <w:tab/>
+        <w:t>1. data collection ()</w:t>
+      </w:r>
+    </w:p>
+    <w:p>
+      <w:pPr>
+        <w:rPr>
+          <w:rFonts w:ascii="Times New Roman" w:hAnsi="Times New Roman" w:cs="Times New Roman"/>
+        </w:rPr>
+      </w:pPr>
+      <w:r>
+        <w:rPr>
+          <w:rFonts w:ascii="Times New Roman" w:hAnsi="Times New Roman" w:cs="Times New Roman"/>
+        </w:rPr>
+        <w:tab/>
+        <w:t>2. Img Processing ()</w:t>
+      </w:r>
+    </w:p>
+    <w:p>
+      <w:pPr>
+        <w:rPr>
+          <w:rFonts w:ascii="Times New Roman" w:hAnsi="Times New Roman" w:cs="Times New Roman"/>
+        </w:rPr>
+      </w:pPr>
+      <w:r>
+        <w:rPr>
+          <w:rFonts w:ascii="Times New Roman" w:hAnsi="Times New Roman" w:cs="Times New Roman"/>
+        </w:rPr>
+        <w:tab/>
+        <w:t>3. ML comparison()</w:t>
       </w:r>
     </w:p>
     <w:p>
@@ -85,12 +192,15 @@
           <w:numId w:val="2"/>
         </w:numPr>
         <w:contextualSpacing/>
-      </w:pPr>
-      <w:r>
-        <w:t>Project Overview (</w:t>
-      </w:r>
-      <w:r>
-        <w:t>)</w:t>
+        <w:rPr>
+          <w:rFonts w:ascii="Times New Roman" w:hAnsi="Times New Roman" w:cs="Times New Roman"/>
+        </w:rPr>
+      </w:pPr>
+      <w:r>
+        <w:rPr>
+          <w:rFonts w:ascii="Times New Roman" w:hAnsi="Times New Roman" w:cs="Times New Roman"/>
+        </w:rPr>
+        <w:t xml:space="preserve">Result () </w:t>
       </w:r>
     </w:p>
     <w:p>
@@ -100,38 +210,15 @@
           <w:numId w:val="2"/>
         </w:numPr>
         <w:contextualSpacing/>
-      </w:pPr>
-      <w:r>
-        <w:t xml:space="preserve">Methodologies </w:t>
-      </w:r>
-    </w:p>
-    <w:p>
-      <w:r>
-        <w:tab/>
-        <w:t>1. data collection (</w:t>
-      </w:r>
-      <w:r>
-        <w:t>)</w:t>
-      </w:r>
-    </w:p>
-    <w:p>
-      <w:r>
-        <w:tab/>
-        <w:t>2. Img Processing (</w:t>
-      </w:r>
-      <w:r>
-        <w:t>)</w:t>
-      </w:r>
-    </w:p>
-    <w:p>
-      <w:r>
-        <w:tab/>
-      </w:r>
-      <w:r>
-        <w:t>3. ML comparison(</w:t>
-      </w:r>
-      <w:r>
-        <w:t>)</w:t>
+        <w:rPr>
+          <w:rFonts w:ascii="Times New Roman" w:hAnsi="Times New Roman" w:cs="Times New Roman"/>
+        </w:rPr>
+      </w:pPr>
+      <w:r>
+        <w:rPr>
+          <w:rFonts w:ascii="Times New Roman" w:hAnsi="Times New Roman" w:cs="Times New Roman"/>
+        </w:rPr>
+        <w:t>Discussion ()</w:t>
       </w:r>
     </w:p>
     <w:p>
@@ -141,12 +228,15 @@
           <w:numId w:val="2"/>
         </w:numPr>
         <w:contextualSpacing/>
-      </w:pPr>
-      <w:r>
-        <w:t>Result (</w:t>
-      </w:r>
-      <w:r>
-        <w:t xml:space="preserve">) </w:t>
+        <w:rPr>
+          <w:rFonts w:ascii="Times New Roman" w:hAnsi="Times New Roman" w:cs="Times New Roman"/>
+        </w:rPr>
+      </w:pPr>
+      <w:r>
+        <w:rPr>
+          <w:rFonts w:ascii="Times New Roman" w:hAnsi="Times New Roman" w:cs="Times New Roman"/>
+        </w:rPr>
+        <w:t>Conclusion ()</w:t>
       </w:r>
     </w:p>
     <w:p>
@@ -156,12 +246,15 @@
           <w:numId w:val="2"/>
         </w:numPr>
         <w:contextualSpacing/>
-      </w:pPr>
-      <w:r>
-        <w:t>Discussion (</w:t>
-      </w:r>
-      <w:r>
-        <w:t>)</w:t>
+        <w:rPr>
+          <w:rFonts w:ascii="Times New Roman" w:hAnsi="Times New Roman" w:cs="Times New Roman"/>
+        </w:rPr>
+      </w:pPr>
+      <w:r>
+        <w:rPr>
+          <w:rFonts w:ascii="Times New Roman" w:hAnsi="Times New Roman" w:cs="Times New Roman"/>
+        </w:rPr>
+        <w:t>Future Development ()</w:t>
       </w:r>
     </w:p>
     <w:p>
@@ -171,12 +264,15 @@
           <w:numId w:val="2"/>
         </w:numPr>
         <w:contextualSpacing/>
-      </w:pPr>
-      <w:r>
-        <w:t>Conclusion (</w:t>
-      </w:r>
-      <w:r>
-        <w:t>)</w:t>
+        <w:rPr>
+          <w:rFonts w:ascii="Times New Roman" w:hAnsi="Times New Roman" w:cs="Times New Roman"/>
+        </w:rPr>
+      </w:pPr>
+      <w:r>
+        <w:rPr>
+          <w:rFonts w:ascii="Times New Roman" w:hAnsi="Times New Roman" w:cs="Times New Roman"/>
+        </w:rPr>
+        <w:t>References (Refine together)</w:t>
       </w:r>
     </w:p>
     <w:p>
@@ -186,187 +282,686 @@
           <w:numId w:val="2"/>
         </w:numPr>
         <w:contextualSpacing/>
-      </w:pPr>
-      <w:r>
-        <w:t>Future Development (</w:t>
+        <w:rPr>
+          <w:rFonts w:ascii="Times New Roman" w:hAnsi="Times New Roman" w:cs="Times New Roman"/>
+        </w:rPr>
+      </w:pPr>
+      <w:r>
+        <w:rPr>
+          <w:rFonts w:ascii="Times New Roman" w:hAnsi="Times New Roman" w:cs="Times New Roman"/>
+        </w:rPr>
+        <w:t>Appendix: (Together)</w:t>
+      </w:r>
+    </w:p>
+    <w:p>
+      <w:pPr>
+        <w:numPr>
+          <w:ilvl w:val="1"/>
+          <w:numId w:val="2"/>
+        </w:numPr>
+        <w:contextualSpacing/>
+        <w:rPr>
+          <w:rFonts w:ascii="Times New Roman" w:hAnsi="Times New Roman" w:cs="Times New Roman"/>
+        </w:rPr>
+      </w:pPr>
+      <w:r>
+        <w:rPr>
+          <w:rFonts w:ascii="Times New Roman" w:hAnsi="Times New Roman" w:cs="Times New Roman"/>
+        </w:rPr>
+        <w:t>Task Division</w:t>
+      </w:r>
+    </w:p>
+    <w:p>
+      <w:pPr>
+        <w:numPr>
+          <w:ilvl w:val="1"/>
+          <w:numId w:val="2"/>
+        </w:numPr>
+        <w:contextualSpacing/>
+        <w:rPr>
+          <w:rFonts w:ascii="Times New Roman" w:hAnsi="Times New Roman" w:cs="Times New Roman"/>
+        </w:rPr>
+      </w:pPr>
+      <w:r>
+        <w:rPr>
+          <w:rFonts w:ascii="Times New Roman" w:hAnsi="Times New Roman" w:cs="Times New Roman"/>
+        </w:rPr>
+        <w:t>Environment and Dependencies</w:t>
+      </w:r>
+    </w:p>
+    <w:p>
+      <w:pPr>
+        <w:numPr>
+          <w:ilvl w:val="1"/>
+          <w:numId w:val="2"/>
+        </w:numPr>
+        <w:rPr>
+          <w:rFonts w:ascii="Times New Roman" w:hAnsi="Times New Roman" w:cs="Times New Roman"/>
+        </w:rPr>
+      </w:pPr>
+      <w:r>
+        <w:rPr>
+          <w:rFonts w:ascii="Times New Roman" w:hAnsi="Times New Roman" w:cs="Times New Roman"/>
+        </w:rPr>
+        <w:t>Code (Not in proposal)</w:t>
+      </w:r>
+    </w:p>
+    <w:p>
+      <w:pPr>
+        <w:numPr>
+          <w:ilvl w:val="1"/>
+          <w:numId w:val="2"/>
+        </w:numPr>
+        <w:contextualSpacing/>
+        <w:rPr>
+          <w:rFonts w:ascii="Times New Roman" w:hAnsi="Times New Roman" w:cs="Times New Roman"/>
+        </w:rPr>
+      </w:pPr>
+      <w:r>
+        <w:rPr>
+          <w:rFonts w:ascii="Times New Roman" w:hAnsi="Times New Roman" w:cs="Times New Roman"/>
+        </w:rPr>
+        <w:t>Gatt Chart</w:t>
+      </w:r>
+    </w:p>
+    <w:p>
+      <w:pPr>
+        <w:rPr>
+          <w:rFonts w:ascii="Times New Roman" w:hAnsi="Times New Roman" w:cs="Times New Roman"/>
+        </w:rPr>
+      </w:pPr>
+      <w:r>
+        <w:rPr>
+          <w:rFonts w:ascii="Times New Roman" w:hAnsi="Times New Roman" w:cs="Times New Roman"/>
+        </w:rPr>
+        <w:t>Notice:</w:t>
+      </w:r>
+    </w:p>
+    <w:p>
+      <w:pPr>
+        <w:numPr>
+          <w:ilvl w:val="0"/>
+          <w:numId w:val="1"/>
+        </w:numPr>
+        <w:contextualSpacing/>
+        <w:rPr>
+          <w:rFonts w:ascii="Times New Roman" w:hAnsi="Times New Roman" w:cs="Times New Roman"/>
+        </w:rPr>
+      </w:pPr>
+      <w:r>
+        <w:rPr>
+          <w:rFonts w:ascii="Times New Roman" w:hAnsi="Times New Roman" w:cs="Times New Roman"/>
+        </w:rPr>
+        <w:t>Avoid first person and second person in tone</w:t>
+      </w:r>
+    </w:p>
+    <w:p>
+      <w:pPr>
+        <w:numPr>
+          <w:ilvl w:val="0"/>
+          <w:numId w:val="1"/>
+        </w:numPr>
+        <w:contextualSpacing/>
+        <w:rPr>
+          <w:rFonts w:ascii="Times New Roman" w:hAnsi="Times New Roman" w:cs="Times New Roman"/>
+        </w:rPr>
+      </w:pPr>
+      <w:r>
+        <w:rPr>
+          <w:rFonts w:ascii="Times New Roman" w:hAnsi="Times New Roman" w:cs="Times New Roman"/>
+        </w:rPr>
+        <w:t>Font: Times New Rome, Size: 12 for text, 14 for title</w:t>
+      </w:r>
+    </w:p>
+    <w:p>
+      <w:pPr>
+        <w:numPr>
+          <w:ilvl w:val="0"/>
+          <w:numId w:val="1"/>
+        </w:numPr>
+        <w:contextualSpacing/>
+        <w:rPr>
+          <w:rFonts w:ascii="Times New Roman" w:hAnsi="Times New Roman" w:cs="Times New Roman"/>
+        </w:rPr>
+      </w:pPr>
+      <w:r>
+        <w:rPr>
+          <w:rFonts w:ascii="Times New Roman" w:hAnsi="Times New Roman" w:cs="Times New Roman"/>
+        </w:rPr>
+        <w:t>Equations typed in LaTeX</w:t>
+      </w:r>
+    </w:p>
+    <w:p>
+      <w:pPr>
+        <w:numPr>
+          <w:ilvl w:val="0"/>
+          <w:numId w:val="1"/>
+        </w:numPr>
+        <w:contextualSpacing/>
+        <w:rPr>
+          <w:rFonts w:ascii="Times New Roman" w:hAnsi="Times New Roman" w:cs="Times New Roman"/>
+        </w:rPr>
+      </w:pPr>
+      <w:r>
+        <w:rPr>
+          <w:rFonts w:ascii="Times New Roman" w:hAnsi="Times New Roman" w:cs="Times New Roman"/>
+        </w:rPr>
+        <w:t>Use academic vocabulary</w:t>
+      </w:r>
+    </w:p>
+    <w:p>
+      <w:pPr>
+        <w:numPr>
+          <w:ilvl w:val="0"/>
+          <w:numId w:val="1"/>
+        </w:numPr>
+        <w:contextualSpacing/>
+        <w:rPr>
+          <w:rFonts w:ascii="Times New Roman" w:hAnsi="Times New Roman" w:cs="Times New Roman"/>
+        </w:rPr>
+      </w:pPr>
+      <w:r>
+        <w:rPr>
+          <w:rFonts w:ascii="Times New Roman" w:hAnsi="Times New Roman" w:cs="Times New Roman"/>
+        </w:rPr>
+        <w:t>Citation Style</w:t>
+      </w:r>
+    </w:p>
+    <w:p>
+      <w:pPr>
+        <w:numPr>
+          <w:ilvl w:val="0"/>
+          <w:numId w:val="1"/>
+        </w:numPr>
+        <w:contextualSpacing/>
+        <w:rPr>
+          <w:rFonts w:ascii="Times New Roman" w:hAnsi="Times New Roman" w:cs="Times New Roman"/>
+        </w:rPr>
+      </w:pPr>
+      <w:r>
+        <w:rPr>
+          <w:rFonts w:ascii="Times New Roman" w:hAnsi="Times New Roman" w:cs="Times New Roman"/>
+        </w:rPr>
+        <w:t>Keep References</w:t>
+      </w:r>
+    </w:p>
+    <w:p>
+      <w:pPr>
+        <w:numPr>
+          <w:ilvl w:val="0"/>
+          <w:numId w:val="1"/>
+        </w:numPr>
+        <w:contextualSpacing/>
+        <w:rPr>
+          <w:rFonts w:ascii="Times New Roman" w:hAnsi="Times New Roman" w:cs="Times New Roman"/>
+        </w:rPr>
+      </w:pPr>
+      <w:r>
+        <w:rPr>
+          <w:rFonts w:ascii="Times New Roman" w:hAnsi="Times New Roman" w:cs="Times New Roman"/>
+        </w:rPr>
+        <w:t>ddl: 4th Nov for proposal</w:t>
+      </w:r>
+    </w:p>
+    <w:p>
+      <w:pPr>
+        <w:rPr>
+          <w:rFonts w:ascii="Times New Roman" w:hAnsi="Times New Roman" w:cs="Times New Roman"/>
+        </w:rPr>
+      </w:pPr>
+    </w:p>
+    <w:p>
+      <w:pPr>
+        <w:rPr>
+          <w:rFonts w:ascii="Times New Roman" w:hAnsi="Times New Roman" w:cs="Times New Roman"/>
+        </w:rPr>
+      </w:pPr>
+    </w:p>
+    <w:p>
+      <w:pPr>
+        <w:rPr>
+          <w:rFonts w:ascii="Times New Roman" w:hAnsi="Times New Roman" w:cs="Times New Roman"/>
+          <w:color w:val="0070C0"/>
+        </w:rPr>
+      </w:pPr>
+      <w:r>
+        <w:rPr>
+          <w:rFonts w:ascii="Times New Roman" w:hAnsi="Times New Roman" w:cs="Times New Roman"/>
+          <w:color w:val="0070C0"/>
+        </w:rPr>
+        <w:t>Simplified Structure</w:t>
+      </w:r>
+      <w:r>
+        <w:rPr>
+          <w:rFonts w:ascii="Times New Roman" w:hAnsi="Times New Roman" w:cs="Times New Roman"/>
+          <w:color w:val="0070C0"/>
+        </w:rPr>
+        <w:t xml:space="preserve"> (Han)</w:t>
+      </w:r>
+      <w:r>
+        <w:rPr>
+          <w:rFonts w:ascii="Times New Roman" w:hAnsi="Times New Roman" w:cs="Times New Roman"/>
+          <w:color w:val="0070C0"/>
+        </w:rPr>
+        <w:t>:</w:t>
+      </w:r>
+    </w:p>
+    <w:p>
+      <w:pPr>
+        <w:pStyle w:val="ListParagraph"/>
+        <w:numPr>
+          <w:ilvl w:val="0"/>
+          <w:numId w:val="3"/>
+        </w:numPr>
+        <w:rPr>
+          <w:rFonts w:ascii="Times New Roman" w:hAnsi="Times New Roman" w:cs="Times New Roman"/>
+        </w:rPr>
+      </w:pPr>
+      <w:r>
+        <w:rPr>
+          <w:rFonts w:ascii="Times New Roman" w:hAnsi="Times New Roman" w:cs="Times New Roman"/>
+        </w:rPr>
+        <w:t>Abstract</w:t>
+      </w:r>
+      <w:r>
+        <w:rPr>
+          <w:rFonts w:ascii="Times New Roman" w:hAnsi="Times New Roman" w:cs="Times New Roman"/>
+        </w:rPr>
+        <w:t xml:space="preserve"> (Hanwen)</w:t>
+      </w:r>
+    </w:p>
+    <w:p>
+      <w:pPr>
+        <w:pStyle w:val="ListParagraph"/>
+        <w:numPr>
+          <w:ilvl w:val="0"/>
+          <w:numId w:val="3"/>
+        </w:numPr>
+        <w:rPr>
+          <w:rFonts w:ascii="Times New Roman" w:hAnsi="Times New Roman" w:cs="Times New Roman"/>
+        </w:rPr>
+      </w:pPr>
+      <w:r>
+        <w:rPr>
+          <w:rFonts w:ascii="Times New Roman" w:hAnsi="Times New Roman" w:cs="Times New Roman"/>
+        </w:rPr>
+        <w:t>Introduction</w:t>
+      </w:r>
+    </w:p>
+    <w:p>
+      <w:pPr>
+        <w:pStyle w:val="ListParagraph"/>
+        <w:numPr>
+          <w:ilvl w:val="0"/>
+          <w:numId w:val="4"/>
+        </w:numPr>
+        <w:rPr>
+          <w:rFonts w:ascii="Times New Roman" w:hAnsi="Times New Roman" w:cs="Times New Roman"/>
+        </w:rPr>
+      </w:pPr>
+      <w:r>
+        <w:rPr>
+          <w:rFonts w:ascii="Times New Roman" w:hAnsi="Times New Roman" w:cs="Times New Roman"/>
+        </w:rPr>
+        <w:t>Background and Literature Review</w:t>
+      </w:r>
+      <w:r>
+        <w:rPr>
+          <w:rFonts w:ascii="Times New Roman" w:hAnsi="Times New Roman" w:cs="Times New Roman"/>
+        </w:rPr>
+        <w:t xml:space="preserve"> (Hanwen)</w:t>
+      </w:r>
+    </w:p>
+    <w:p>
+      <w:pPr>
+        <w:pStyle w:val="ListParagraph"/>
+        <w:numPr>
+          <w:ilvl w:val="0"/>
+          <w:numId w:val="4"/>
+        </w:numPr>
+        <w:rPr>
+          <w:rFonts w:ascii="Times New Roman" w:hAnsi="Times New Roman" w:cs="Times New Roman"/>
+        </w:rPr>
+      </w:pPr>
+      <w:r>
+        <w:rPr>
+          <w:rFonts w:ascii="Times New Roman" w:hAnsi="Times New Roman" w:cs="Times New Roman"/>
+        </w:rPr>
+        <w:t>Project overview and structure</w:t>
+      </w:r>
+      <w:r>
+        <w:rPr>
+          <w:rFonts w:ascii="Times New Roman" w:hAnsi="Times New Roman" w:cs="Times New Roman"/>
+        </w:rPr>
+        <w:t xml:space="preserve"> (Han)</w:t>
+      </w:r>
+    </w:p>
+    <w:p>
+      <w:pPr>
+        <w:pStyle w:val="ListParagraph"/>
+        <w:numPr>
+          <w:ilvl w:val="0"/>
+          <w:numId w:val="3"/>
+        </w:numPr>
+        <w:rPr>
+          <w:rFonts w:ascii="Times New Roman" w:hAnsi="Times New Roman" w:cs="Times New Roman"/>
+        </w:rPr>
+      </w:pPr>
+      <w:r>
+        <w:rPr>
+          <w:rFonts w:ascii="Times New Roman" w:hAnsi="Times New Roman" w:cs="Times New Roman"/>
+        </w:rPr>
+        <w:t>Methodology</w:t>
+      </w:r>
+    </w:p>
+    <w:p>
+      <w:pPr>
+        <w:pStyle w:val="ListParagraph"/>
+        <w:numPr>
+          <w:ilvl w:val="0"/>
+          <w:numId w:val="5"/>
+        </w:numPr>
+        <w:rPr>
+          <w:rFonts w:ascii="Times New Roman" w:hAnsi="Times New Roman" w:cs="Times New Roman"/>
+        </w:rPr>
+      </w:pPr>
+      <w:r>
+        <w:rPr>
+          <w:rFonts w:ascii="Times New Roman" w:hAnsi="Times New Roman" w:cs="Times New Roman"/>
+        </w:rPr>
+        <w:t>pB edge detector</w:t>
+      </w:r>
+      <w:r>
+        <w:rPr>
+          <w:rFonts w:ascii="Times New Roman" w:hAnsi="Times New Roman" w:cs="Times New Roman"/>
+        </w:rPr>
+        <w:t xml:space="preserve"> (Han)</w:t>
+      </w:r>
+    </w:p>
+    <w:p>
+      <w:pPr>
+        <w:pStyle w:val="ListParagraph"/>
+        <w:numPr>
+          <w:ilvl w:val="0"/>
+          <w:numId w:val="5"/>
+        </w:numPr>
+        <w:rPr>
+          <w:rFonts w:ascii="Times New Roman" w:hAnsi="Times New Roman" w:cs="Times New Roman"/>
+        </w:rPr>
+      </w:pPr>
+      <w:r>
+        <w:rPr>
+          <w:rFonts w:ascii="Times New Roman" w:hAnsi="Times New Roman" w:cs="Times New Roman"/>
+        </w:rPr>
+        <w:t>Superpixels</w:t>
+      </w:r>
+      <w:r>
+        <w:rPr>
+          <w:rFonts w:ascii="Times New Roman" w:hAnsi="Times New Roman" w:cs="Times New Roman"/>
+        </w:rPr>
+        <w:t xml:space="preserve"> (Hanwen)</w:t>
+      </w:r>
+    </w:p>
+    <w:p>
+      <w:pPr>
+        <w:pStyle w:val="ListParagraph"/>
+        <w:numPr>
+          <w:ilvl w:val="0"/>
+          <w:numId w:val="5"/>
+        </w:numPr>
+        <w:rPr>
+          <w:rFonts w:ascii="Times New Roman" w:hAnsi="Times New Roman" w:cs="Times New Roman"/>
+        </w:rPr>
+      </w:pPr>
+      <w:r>
+        <w:rPr>
+          <w:rFonts w:ascii="Times New Roman" w:hAnsi="Times New Roman" w:cs="Times New Roman"/>
+        </w:rPr>
+        <w:t>Parametric maxflow</w:t>
+      </w:r>
+      <w:r>
+        <w:rPr>
+          <w:rFonts w:ascii="Times New Roman" w:hAnsi="Times New Roman" w:cs="Times New Roman"/>
+        </w:rPr>
+        <w:t xml:space="preserve"> (Hanwen)</w:t>
+      </w:r>
+    </w:p>
+    <w:p>
+      <w:pPr>
+        <w:pStyle w:val="ListParagraph"/>
+        <w:numPr>
+          <w:ilvl w:val="0"/>
+          <w:numId w:val="5"/>
+        </w:numPr>
+        <w:rPr>
+          <w:rFonts w:ascii="Times New Roman" w:hAnsi="Times New Roman" w:cs="Times New Roman"/>
+        </w:rPr>
+      </w:pPr>
+      <w:r>
+        <w:rPr>
+          <w:rFonts w:ascii="Times New Roman" w:hAnsi="Times New Roman" w:cs="Times New Roman"/>
+        </w:rPr>
+        <w:t>Our extract-all-objects algorithm</w:t>
+      </w:r>
+      <w:r>
+        <w:rPr>
+          <w:rFonts w:ascii="Times New Roman" w:hAnsi="Times New Roman" w:cs="Times New Roman"/>
+        </w:rPr>
+        <w:t xml:space="preserve"> (Han)</w:t>
+      </w:r>
+    </w:p>
+    <w:p>
+      <w:pPr>
+        <w:pStyle w:val="ListParagraph"/>
+        <w:numPr>
+          <w:ilvl w:val="0"/>
+          <w:numId w:val="3"/>
+        </w:numPr>
+        <w:rPr>
+          <w:rFonts w:ascii="Times New Roman" w:hAnsi="Times New Roman" w:cs="Times New Roman"/>
+        </w:rPr>
+      </w:pPr>
+      <w:r>
+        <w:rPr>
+          <w:rFonts w:ascii="Times New Roman" w:hAnsi="Times New Roman" w:cs="Times New Roman"/>
+        </w:rPr>
+        <w:t>Results</w:t>
+      </w:r>
+    </w:p>
+    <w:p>
+      <w:pPr>
+        <w:pStyle w:val="ListParagraph"/>
+        <w:numPr>
+          <w:ilvl w:val="0"/>
+          <w:numId w:val="6"/>
+        </w:numPr>
+        <w:rPr>
+          <w:rFonts w:ascii="Times New Roman" w:hAnsi="Times New Roman" w:cs="Times New Roman"/>
+        </w:rPr>
+      </w:pPr>
+      <w:r>
+        <w:rPr>
+          <w:rFonts w:ascii="Times New Roman" w:hAnsi="Times New Roman" w:cs="Times New Roman"/>
+        </w:rPr>
+        <w:t>Pictures</w:t>
+      </w:r>
+      <w:r>
+        <w:rPr>
+          <w:rFonts w:ascii="Times New Roman" w:hAnsi="Times New Roman" w:cs="Times New Roman"/>
+        </w:rPr>
+        <w:t xml:space="preserve"> (Han)</w:t>
+      </w:r>
+    </w:p>
+    <w:p>
+      <w:pPr>
+        <w:pStyle w:val="ListParagraph"/>
+        <w:numPr>
+          <w:ilvl w:val="0"/>
+          <w:numId w:val="6"/>
+        </w:numPr>
+        <w:rPr>
+          <w:rFonts w:ascii="Times New Roman" w:hAnsi="Times New Roman" w:cs="Times New Roman"/>
+        </w:rPr>
+      </w:pPr>
+      <w:r>
+        <w:rPr>
+          <w:rFonts w:ascii="Times New Roman" w:hAnsi="Times New Roman" w:cs="Times New Roman"/>
+        </w:rPr>
+        <w:t>Analysis</w:t>
+      </w:r>
+      <w:r>
+        <w:rPr>
+          <w:rFonts w:ascii="Times New Roman" w:hAnsi="Times New Roman" w:cs="Times New Roman"/>
+        </w:rPr>
+        <w:t xml:space="preserve"> of the pictures</w:t>
+      </w:r>
+      <w:r>
+        <w:rPr>
+          <w:rFonts w:ascii="Times New Roman" w:hAnsi="Times New Roman" w:cs="Times New Roman"/>
+        </w:rPr>
+        <w:t xml:space="preserve"> (Han)</w:t>
+      </w:r>
+    </w:p>
+    <w:p>
+      <w:pPr>
+        <w:pStyle w:val="ListParagraph"/>
+        <w:numPr>
+          <w:ilvl w:val="0"/>
+          <w:numId w:val="6"/>
+        </w:numPr>
+        <w:rPr>
+          <w:rFonts w:ascii="Times New Roman" w:hAnsi="Times New Roman" w:cs="Times New Roman"/>
+        </w:rPr>
+      </w:pPr>
+      <w:r>
+        <w:rPr>
+          <w:rFonts w:ascii="Times New Roman" w:hAnsi="Times New Roman" w:cs="Times New Roman"/>
+        </w:rPr>
+        <w:t>Superpixel algorithms’ comparison (SLIC, Ncuts, and Turbopixels)</w:t>
+      </w:r>
+      <w:r>
+        <w:rPr>
+          <w:rFonts w:ascii="Times New Roman" w:hAnsi="Times New Roman" w:cs="Times New Roman"/>
+        </w:rPr>
+        <w:t>. (Hanwen)</w:t>
+      </w:r>
+    </w:p>
+    <w:p>
+      <w:pPr>
+        <w:pStyle w:val="ListParagraph"/>
+        <w:numPr>
+          <w:ilvl w:val="0"/>
+          <w:numId w:val="3"/>
+        </w:numPr>
+        <w:rPr>
+          <w:rFonts w:ascii="Times New Roman" w:hAnsi="Times New Roman" w:cs="Times New Roman"/>
+        </w:rPr>
+      </w:pPr>
+      <w:r>
+        <w:rPr>
+          <w:rFonts w:ascii="Times New Roman" w:hAnsi="Times New Roman" w:cs="Times New Roman"/>
+        </w:rPr>
+        <w:t>Limit and Future Work</w:t>
+      </w:r>
+      <w:r>
+        <w:rPr>
+          <w:rFonts w:ascii="Times New Roman" w:hAnsi="Times New Roman" w:cs="Times New Roman"/>
+        </w:rPr>
+        <w:t xml:space="preserve"> </w:t>
+      </w:r>
+      <w:r>
+        <w:rPr>
+          <w:rFonts w:ascii="Times New Roman" w:hAnsi="Times New Roman" w:cs="Times New Roman"/>
+        </w:rPr>
+        <w:t>(Han)</w:t>
+      </w:r>
+    </w:p>
+    <w:p>
+      <w:pPr>
+        <w:pStyle w:val="ListParagraph"/>
+        <w:numPr>
+          <w:ilvl w:val="0"/>
+          <w:numId w:val="3"/>
+        </w:numPr>
+        <w:rPr>
+          <w:rFonts w:ascii="Times New Roman" w:hAnsi="Times New Roman" w:cs="Times New Roman"/>
+        </w:rPr>
+      </w:pPr>
+      <w:r>
+        <w:rPr>
+          <w:rFonts w:ascii="Times New Roman" w:hAnsi="Times New Roman" w:cs="Times New Roman"/>
+        </w:rPr>
+        <w:t>Conclusion</w:t>
+      </w:r>
+      <w:r>
+        <w:rPr>
+          <w:rFonts w:ascii="Times New Roman" w:hAnsi="Times New Roman" w:cs="Times New Roman"/>
+        </w:rPr>
+        <w:t xml:space="preserve"> (Han)</w:t>
+      </w:r>
+    </w:p>
+    <w:p>
+      <w:pPr>
+        <w:pStyle w:val="ListParagraph"/>
+        <w:numPr>
+          <w:ilvl w:val="0"/>
+          <w:numId w:val="3"/>
+        </w:numPr>
+        <w:rPr>
+          <w:rFonts w:ascii="Times New Roman" w:hAnsi="Times New Roman" w:cs="Times New Roman"/>
+        </w:rPr>
+      </w:pPr>
+      <w:r>
+        <w:rPr>
+          <w:rFonts w:ascii="Times New Roman" w:hAnsi="Times New Roman" w:cs="Times New Roman"/>
+        </w:rPr>
+        <w:t>References</w:t>
+      </w:r>
+      <w:r>
+        <w:rPr>
+          <w:rFonts w:ascii="Times New Roman" w:hAnsi="Times New Roman" w:cs="Times New Roman"/>
+        </w:rPr>
+        <w:t xml:space="preserve"> (Hanwen)</w:t>
+      </w:r>
+    </w:p>
+    <w:p>
+      <w:pPr>
+        <w:pStyle w:val="ListParagraph"/>
+        <w:numPr>
+          <w:ilvl w:val="0"/>
+          <w:numId w:val="3"/>
+        </w:numPr>
+        <w:rPr>
+          <w:rFonts w:ascii="Times New Roman" w:hAnsi="Times New Roman" w:cs="Times New Roman"/>
+        </w:rPr>
+      </w:pPr>
+      <w:r>
+        <w:rPr>
+          <w:rFonts w:ascii="Times New Roman" w:hAnsi="Times New Roman" w:cs="Times New Roman"/>
+        </w:rPr>
+        <w:t>Appendix:</w:t>
+      </w:r>
+      <w:r>
+        <w:rPr>
+          <w:rFonts w:ascii="Times New Roman" w:hAnsi="Times New Roman" w:cs="Times New Roman"/>
+        </w:rPr>
+        <w:t xml:space="preserve"> Show how to use the Matlab code</w:t>
+      </w:r>
+      <w:r>
+        <w:rPr>
+          <w:rFonts w:ascii="Times New Roman" w:hAnsi="Times New Roman" w:cs="Times New Roman"/>
+        </w:rPr>
+        <w:t>.</w:t>
+      </w:r>
+      <w:r>
+        <w:rPr>
+          <w:rFonts w:ascii="Times New Roman" w:hAnsi="Times New Roman" w:cs="Times New Roman"/>
+        </w:rPr>
+        <w:t xml:space="preserve"> (Han)</w:t>
       </w:r>
       <w:bookmarkStart w:id="0" w:name="_GoBack"/>
       <w:bookmarkEnd w:id="0"/>
-      <w:r>
-        <w:t>)</w:t>
-      </w:r>
-    </w:p>
-    <w:p>
-      <w:pPr>
-        <w:numPr>
-          <w:ilvl w:val="0"/>
-          <w:numId w:val="2"/>
-        </w:numPr>
-        <w:contextualSpacing/>
-      </w:pPr>
-      <w:r>
-        <w:t>References (Refine together)</w:t>
-      </w:r>
-    </w:p>
-    <w:p>
-      <w:pPr>
-        <w:numPr>
-          <w:ilvl w:val="0"/>
-          <w:numId w:val="2"/>
-        </w:numPr>
-        <w:contextualSpacing/>
-      </w:pPr>
-      <w:r>
-        <w:t>Appendix: (Together)</w:t>
-      </w:r>
-    </w:p>
-    <w:p>
-      <w:pPr>
-        <w:numPr>
-          <w:ilvl w:val="1"/>
-          <w:numId w:val="2"/>
-        </w:numPr>
-        <w:contextualSpacing/>
-      </w:pPr>
-      <w:r>
-        <w:t>Task Division</w:t>
-      </w:r>
-    </w:p>
-    <w:p>
-      <w:pPr>
-        <w:numPr>
-          <w:ilvl w:val="1"/>
-          <w:numId w:val="2"/>
-        </w:numPr>
-        <w:contextualSpacing/>
-      </w:pPr>
-      <w:r>
-        <w:t>Environment and Depen</w:t>
-      </w:r>
-      <w:r>
-        <w:t>dencies</w:t>
-      </w:r>
-    </w:p>
-    <w:p>
-      <w:pPr>
-        <w:numPr>
-          <w:ilvl w:val="1"/>
-          <w:numId w:val="2"/>
-        </w:numPr>
-      </w:pPr>
-      <w:r>
-        <w:t>Code (Not in proposal)</w:t>
-      </w:r>
-    </w:p>
-    <w:p>
-      <w:pPr>
-        <w:numPr>
-          <w:ilvl w:val="1"/>
-          <w:numId w:val="2"/>
-        </w:numPr>
-        <w:contextualSpacing/>
-      </w:pPr>
-      <w:r>
-        <w:t>Gatt Chart</w:t>
-      </w:r>
-    </w:p>
-    <w:p>
-      <w:r>
-        <w:t>Notice:</w:t>
-      </w:r>
-    </w:p>
-    <w:p>
-      <w:pPr>
-        <w:numPr>
-          <w:ilvl w:val="0"/>
-          <w:numId w:val="1"/>
-        </w:numPr>
-        <w:contextualSpacing/>
-      </w:pPr>
-      <w:r>
-        <w:t>Avoid first person and second person in tone</w:t>
-      </w:r>
-    </w:p>
-    <w:p>
-      <w:pPr>
-        <w:numPr>
-          <w:ilvl w:val="0"/>
-          <w:numId w:val="1"/>
-        </w:numPr>
-        <w:contextualSpacing/>
-      </w:pPr>
-      <w:r>
-        <w:t>Font: Times New Rome, Size: 12 for text, 14 for title</w:t>
-      </w:r>
-    </w:p>
-    <w:p>
-      <w:pPr>
-        <w:numPr>
-          <w:ilvl w:val="0"/>
-          <w:numId w:val="1"/>
-        </w:numPr>
-        <w:contextualSpacing/>
-      </w:pPr>
-      <w:r>
-        <w:t>Equations typed in LaTeX</w:t>
-      </w:r>
-    </w:p>
-    <w:p>
-      <w:pPr>
-        <w:numPr>
-          <w:ilvl w:val="0"/>
-          <w:numId w:val="1"/>
-        </w:numPr>
-        <w:contextualSpacing/>
-      </w:pPr>
-      <w:r>
-        <w:t>Use academic vocabulary</w:t>
-      </w:r>
-    </w:p>
-    <w:p>
-      <w:pPr>
-        <w:numPr>
-          <w:ilvl w:val="0"/>
-          <w:numId w:val="1"/>
-        </w:numPr>
-        <w:contextualSpacing/>
-      </w:pPr>
-      <w:r>
-        <w:t>Citation Style</w:t>
-      </w:r>
-    </w:p>
-    <w:p>
-      <w:pPr>
-        <w:numPr>
-          <w:ilvl w:val="0"/>
-          <w:numId w:val="1"/>
-        </w:numPr>
-        <w:contextualSpacing/>
-      </w:pPr>
-      <w:r>
-        <w:t>Keep References</w:t>
-      </w:r>
-    </w:p>
-    <w:p>
-      <w:pPr>
-        <w:numPr>
-          <w:ilvl w:val="0"/>
-          <w:numId w:val="1"/>
-        </w:numPr>
-        <w:contextualSpacing/>
-      </w:pPr>
-      <w:r>
-        <w:t>ddl: 4th Nov for proposal</w:t>
-      </w:r>
-    </w:p>
-    <w:p/>
-    <w:p/>
-    <w:p/>
-    <w:p/>
-    <w:p/>
-    <w:p/>
-    <w:p/>
-    <w:p/>
+    </w:p>
     <w:sectPr>
       <w:headerReference w:type="default" r:id="rId7"/>
       <w:footerReference w:type="default" r:id="rId8"/>
@@ -462,6 +1057,92 @@
 <file path=word/numbering.xml><?xml version="1.0" encoding="utf-8"?>
 <w:numbering xmlns:wpc="http://schemas.microsoft.com/office/word/2010/wordprocessingCanvas" xmlns:cx="http://schemas.microsoft.com/office/drawing/2014/chartex" xmlns:cx1="http://schemas.microsoft.com/office/drawing/2015/9/8/chartex" xmlns:cx2="http://schemas.microsoft.com/office/drawing/2015/10/21/chartex" xmlns:cx3="http://schemas.microsoft.com/office/drawing/2016/5/9/chartex" xmlns:cx4="http://schemas.microsoft.com/office/drawing/2016/5/10/chartex" xmlns:cx5="http://schemas.microsoft.com/office/drawing/2016/5/11/chartex" xmlns:cx6="http://schemas.microsoft.com/office/drawing/2016/5/12/chartex" xmlns:cx7="http://schemas.microsoft.com/office/drawing/2016/5/13/chartex" xmlns:cx8="http://schemas.microsoft.com/office/drawing/2016/5/14/chartex" xmlns:mc="http://schemas.openxmlformats.org/markup-compatibility/2006" xmlns:aink="http://schemas.microsoft.com/office/drawing/2016/ink" xmlns:am3d="http://schemas.microsoft.com/office/drawing/2017/model3d" xmlns:o="urn:schemas-microsoft-com:office:office" xmlns:r="http://schemas.openxmlformats.org/officeDocument/2006/relationships" xmlns:m="http://schemas.openxmlformats.org/officeDocument/2006/math" xmlns:v="urn:schemas-microsoft-com:vml" xmlns:wp14="http://schemas.microsoft.com/office/word/2010/wordprocessingDrawing" xmlns:wp="http://schemas.openxmlformats.org/drawingml/2006/wordprocessingDrawing" xmlns:w10="urn:schemas-microsoft-com:office:word" xmlns:w="http://schemas.openxmlformats.org/wordprocessingml/2006/main" xmlns:w14="http://schemas.microsoft.com/office/word/2010/wordml" xmlns:w15="http://schemas.microsoft.com/office/word/2012/wordml" xmlns:w16cid="http://schemas.microsoft.com/office/word/2016/wordml/cid" xmlns:w16se="http://schemas.microsoft.com/office/word/2015/wordml/symex" xmlns:wpg="http://schemas.microsoft.com/office/word/2010/wordprocessingGroup" xmlns:wpi="http://schemas.microsoft.com/office/word/2010/wordprocessingInk" xmlns:wne="http://schemas.microsoft.com/office/word/2006/wordml" xmlns:wps="http://schemas.microsoft.com/office/word/2010/wordprocessingShape" mc:Ignorable="w14 w15 w16se w16cid wp14">
   <w:abstractNum w:abstractNumId="0" w15:restartNumberingAfterBreak="0">
+    <w:nsid w:val="08613129"/>
+    <w:multiLevelType w:val="hybridMultilevel"/>
+    <w:tmpl w:val="7424E86E"/>
+    <w:lvl w:ilvl="0" w:tplc="0409000F">
+      <w:start w:val="1"/>
+      <w:numFmt w:val="decimal"/>
+      <w:lvlText w:val="%1."/>
+      <w:lvlJc w:val="left"/>
+      <w:pPr>
+        <w:ind w:left="720" w:hanging="360"/>
+      </w:pPr>
+    </w:lvl>
+    <w:lvl w:ilvl="1" w:tplc="04090019" w:tentative="1">
+      <w:start w:val="1"/>
+      <w:numFmt w:val="lowerLetter"/>
+      <w:lvlText w:val="%2."/>
+      <w:lvlJc w:val="left"/>
+      <w:pPr>
+        <w:ind w:left="1440" w:hanging="360"/>
+      </w:pPr>
+    </w:lvl>
+    <w:lvl w:ilvl="2" w:tplc="0409001B" w:tentative="1">
+      <w:start w:val="1"/>
+      <w:numFmt w:val="lowerRoman"/>
+      <w:lvlText w:val="%3."/>
+      <w:lvlJc w:val="right"/>
+      <w:pPr>
+        <w:ind w:left="2160" w:hanging="180"/>
+      </w:pPr>
+    </w:lvl>
+    <w:lvl w:ilvl="3" w:tplc="0409000F" w:tentative="1">
+      <w:start w:val="1"/>
+      <w:numFmt w:val="decimal"/>
+      <w:lvlText w:val="%4."/>
+      <w:lvlJc w:val="left"/>
+      <w:pPr>
+        <w:ind w:left="2880" w:hanging="360"/>
+      </w:pPr>
+    </w:lvl>
+    <w:lvl w:ilvl="4" w:tplc="04090019" w:tentative="1">
+      <w:start w:val="1"/>
+      <w:numFmt w:val="lowerLetter"/>
+      <w:lvlText w:val="%5."/>
+      <w:lvlJc w:val="left"/>
+      <w:pPr>
+        <w:ind w:left="3600" w:hanging="360"/>
+      </w:pPr>
+    </w:lvl>
+    <w:lvl w:ilvl="5" w:tplc="0409001B" w:tentative="1">
+      <w:start w:val="1"/>
+      <w:numFmt w:val="lowerRoman"/>
+      <w:lvlText w:val="%6."/>
+      <w:lvlJc w:val="right"/>
+      <w:pPr>
+        <w:ind w:left="4320" w:hanging="180"/>
+      </w:pPr>
+    </w:lvl>
+    <w:lvl w:ilvl="6" w:tplc="0409000F" w:tentative="1">
+      <w:start w:val="1"/>
+      <w:numFmt w:val="decimal"/>
+      <w:lvlText w:val="%7."/>
+      <w:lvlJc w:val="left"/>
+      <w:pPr>
+        <w:ind w:left="5040" w:hanging="360"/>
+      </w:pPr>
+    </w:lvl>
+    <w:lvl w:ilvl="7" w:tplc="04090019" w:tentative="1">
+      <w:start w:val="1"/>
+      <w:numFmt w:val="lowerLetter"/>
+      <w:lvlText w:val="%8."/>
+      <w:lvlJc w:val="left"/>
+      <w:pPr>
+        <w:ind w:left="5760" w:hanging="360"/>
+      </w:pPr>
+    </w:lvl>
+    <w:lvl w:ilvl="8" w:tplc="0409001B" w:tentative="1">
+      <w:start w:val="1"/>
+      <w:numFmt w:val="lowerRoman"/>
+      <w:lvlText w:val="%9."/>
+      <w:lvlJc w:val="right"/>
+      <w:pPr>
+        <w:ind w:left="6480" w:hanging="180"/>
+      </w:pPr>
+    </w:lvl>
+  </w:abstractNum>
+  <w:abstractNum w:abstractNumId="1" w15:restartNumberingAfterBreak="0">
     <w:nsid w:val="09106C34"/>
     <w:multiLevelType w:val="multilevel"/>
     <w:tmpl w:val="A9E2ACEC"/>
@@ -574,7 +1255,179 @@
       </w:rPr>
     </w:lvl>
   </w:abstractNum>
-  <w:abstractNum w:abstractNumId="1" w15:restartNumberingAfterBreak="0">
+  <w:abstractNum w:abstractNumId="2" w15:restartNumberingAfterBreak="0">
+    <w:nsid w:val="0A0214FD"/>
+    <w:multiLevelType w:val="hybridMultilevel"/>
+    <w:tmpl w:val="A1ACBEC6"/>
+    <w:lvl w:ilvl="0" w:tplc="04090011">
+      <w:start w:val="1"/>
+      <w:numFmt w:val="decimal"/>
+      <w:lvlText w:val="%1)"/>
+      <w:lvlJc w:val="left"/>
+      <w:pPr>
+        <w:ind w:left="1440" w:hanging="360"/>
+      </w:pPr>
+    </w:lvl>
+    <w:lvl w:ilvl="1" w:tplc="04090019" w:tentative="1">
+      <w:start w:val="1"/>
+      <w:numFmt w:val="lowerLetter"/>
+      <w:lvlText w:val="%2."/>
+      <w:lvlJc w:val="left"/>
+      <w:pPr>
+        <w:ind w:left="2160" w:hanging="360"/>
+      </w:pPr>
+    </w:lvl>
+    <w:lvl w:ilvl="2" w:tplc="0409001B" w:tentative="1">
+      <w:start w:val="1"/>
+      <w:numFmt w:val="lowerRoman"/>
+      <w:lvlText w:val="%3."/>
+      <w:lvlJc w:val="right"/>
+      <w:pPr>
+        <w:ind w:left="2880" w:hanging="180"/>
+      </w:pPr>
+    </w:lvl>
+    <w:lvl w:ilvl="3" w:tplc="0409000F" w:tentative="1">
+      <w:start w:val="1"/>
+      <w:numFmt w:val="decimal"/>
+      <w:lvlText w:val="%4."/>
+      <w:lvlJc w:val="left"/>
+      <w:pPr>
+        <w:ind w:left="3600" w:hanging="360"/>
+      </w:pPr>
+    </w:lvl>
+    <w:lvl w:ilvl="4" w:tplc="04090019" w:tentative="1">
+      <w:start w:val="1"/>
+      <w:numFmt w:val="lowerLetter"/>
+      <w:lvlText w:val="%5."/>
+      <w:lvlJc w:val="left"/>
+      <w:pPr>
+        <w:ind w:left="4320" w:hanging="360"/>
+      </w:pPr>
+    </w:lvl>
+    <w:lvl w:ilvl="5" w:tplc="0409001B" w:tentative="1">
+      <w:start w:val="1"/>
+      <w:numFmt w:val="lowerRoman"/>
+      <w:lvlText w:val="%6."/>
+      <w:lvlJc w:val="right"/>
+      <w:pPr>
+        <w:ind w:left="5040" w:hanging="180"/>
+      </w:pPr>
+    </w:lvl>
+    <w:lvl w:ilvl="6" w:tplc="0409000F" w:tentative="1">
+      <w:start w:val="1"/>
+      <w:numFmt w:val="decimal"/>
+      <w:lvlText w:val="%7."/>
+      <w:lvlJc w:val="left"/>
+      <w:pPr>
+        <w:ind w:left="5760" w:hanging="360"/>
+      </w:pPr>
+    </w:lvl>
+    <w:lvl w:ilvl="7" w:tplc="04090019" w:tentative="1">
+      <w:start w:val="1"/>
+      <w:numFmt w:val="lowerLetter"/>
+      <w:lvlText w:val="%8."/>
+      <w:lvlJc w:val="left"/>
+      <w:pPr>
+        <w:ind w:left="6480" w:hanging="360"/>
+      </w:pPr>
+    </w:lvl>
+    <w:lvl w:ilvl="8" w:tplc="0409001B" w:tentative="1">
+      <w:start w:val="1"/>
+      <w:numFmt w:val="lowerRoman"/>
+      <w:lvlText w:val="%9."/>
+      <w:lvlJc w:val="right"/>
+      <w:pPr>
+        <w:ind w:left="7200" w:hanging="180"/>
+      </w:pPr>
+    </w:lvl>
+  </w:abstractNum>
+  <w:abstractNum w:abstractNumId="3" w15:restartNumberingAfterBreak="0">
+    <w:nsid w:val="3D36733E"/>
+    <w:multiLevelType w:val="hybridMultilevel"/>
+    <w:tmpl w:val="A0E26D28"/>
+    <w:lvl w:ilvl="0" w:tplc="04090011">
+      <w:start w:val="1"/>
+      <w:numFmt w:val="decimal"/>
+      <w:lvlText w:val="%1)"/>
+      <w:lvlJc w:val="left"/>
+      <w:pPr>
+        <w:ind w:left="1440" w:hanging="360"/>
+      </w:pPr>
+    </w:lvl>
+    <w:lvl w:ilvl="1" w:tplc="04090019" w:tentative="1">
+      <w:start w:val="1"/>
+      <w:numFmt w:val="lowerLetter"/>
+      <w:lvlText w:val="%2."/>
+      <w:lvlJc w:val="left"/>
+      <w:pPr>
+        <w:ind w:left="2160" w:hanging="360"/>
+      </w:pPr>
+    </w:lvl>
+    <w:lvl w:ilvl="2" w:tplc="0409001B" w:tentative="1">
+      <w:start w:val="1"/>
+      <w:numFmt w:val="lowerRoman"/>
+      <w:lvlText w:val="%3."/>
+      <w:lvlJc w:val="right"/>
+      <w:pPr>
+        <w:ind w:left="2880" w:hanging="180"/>
+      </w:pPr>
+    </w:lvl>
+    <w:lvl w:ilvl="3" w:tplc="0409000F" w:tentative="1">
+      <w:start w:val="1"/>
+      <w:numFmt w:val="decimal"/>
+      <w:lvlText w:val="%4."/>
+      <w:lvlJc w:val="left"/>
+      <w:pPr>
+        <w:ind w:left="3600" w:hanging="360"/>
+      </w:pPr>
+    </w:lvl>
+    <w:lvl w:ilvl="4" w:tplc="04090019" w:tentative="1">
+      <w:start w:val="1"/>
+      <w:numFmt w:val="lowerLetter"/>
+      <w:lvlText w:val="%5."/>
+      <w:lvlJc w:val="left"/>
+      <w:pPr>
+        <w:ind w:left="4320" w:hanging="360"/>
+      </w:pPr>
+    </w:lvl>
+    <w:lvl w:ilvl="5" w:tplc="0409001B" w:tentative="1">
+      <w:start w:val="1"/>
+      <w:numFmt w:val="lowerRoman"/>
+      <w:lvlText w:val="%6."/>
+      <w:lvlJc w:val="right"/>
+      <w:pPr>
+        <w:ind w:left="5040" w:hanging="180"/>
+      </w:pPr>
+    </w:lvl>
+    <w:lvl w:ilvl="6" w:tplc="0409000F" w:tentative="1">
+      <w:start w:val="1"/>
+      <w:numFmt w:val="decimal"/>
+      <w:lvlText w:val="%7."/>
+      <w:lvlJc w:val="left"/>
+      <w:pPr>
+        <w:ind w:left="5760" w:hanging="360"/>
+      </w:pPr>
+    </w:lvl>
+    <w:lvl w:ilvl="7" w:tplc="04090019" w:tentative="1">
+      <w:start w:val="1"/>
+      <w:numFmt w:val="lowerLetter"/>
+      <w:lvlText w:val="%8."/>
+      <w:lvlJc w:val="left"/>
+      <w:pPr>
+        <w:ind w:left="6480" w:hanging="360"/>
+      </w:pPr>
+    </w:lvl>
+    <w:lvl w:ilvl="8" w:tplc="0409001B" w:tentative="1">
+      <w:start w:val="1"/>
+      <w:numFmt w:val="lowerRoman"/>
+      <w:lvlText w:val="%9."/>
+      <w:lvlJc w:val="right"/>
+      <w:pPr>
+        <w:ind w:left="7200" w:hanging="180"/>
+      </w:pPr>
+    </w:lvl>
+  </w:abstractNum>
+  <w:abstractNum w:abstractNumId="4" w15:restartNumberingAfterBreak="0">
     <w:nsid w:val="466A0E1B"/>
     <w:multiLevelType w:val="multilevel"/>
     <w:tmpl w:val="BE24F72C"/>
@@ -687,11 +1540,109 @@
       </w:rPr>
     </w:lvl>
   </w:abstractNum>
+  <w:abstractNum w:abstractNumId="5" w15:restartNumberingAfterBreak="0">
+    <w:nsid w:val="59A6792E"/>
+    <w:multiLevelType w:val="hybridMultilevel"/>
+    <w:tmpl w:val="341C6D7C"/>
+    <w:lvl w:ilvl="0" w:tplc="04090011">
+      <w:start w:val="1"/>
+      <w:numFmt w:val="decimal"/>
+      <w:lvlText w:val="%1)"/>
+      <w:lvlJc w:val="left"/>
+      <w:pPr>
+        <w:ind w:left="1440" w:hanging="360"/>
+      </w:pPr>
+    </w:lvl>
+    <w:lvl w:ilvl="1" w:tplc="04090019" w:tentative="1">
+      <w:start w:val="1"/>
+      <w:numFmt w:val="lowerLetter"/>
+      <w:lvlText w:val="%2."/>
+      <w:lvlJc w:val="left"/>
+      <w:pPr>
+        <w:ind w:left="2160" w:hanging="360"/>
+      </w:pPr>
+    </w:lvl>
+    <w:lvl w:ilvl="2" w:tplc="0409001B" w:tentative="1">
+      <w:start w:val="1"/>
+      <w:numFmt w:val="lowerRoman"/>
+      <w:lvlText w:val="%3."/>
+      <w:lvlJc w:val="right"/>
+      <w:pPr>
+        <w:ind w:left="2880" w:hanging="180"/>
+      </w:pPr>
+    </w:lvl>
+    <w:lvl w:ilvl="3" w:tplc="0409000F" w:tentative="1">
+      <w:start w:val="1"/>
+      <w:numFmt w:val="decimal"/>
+      <w:lvlText w:val="%4."/>
+      <w:lvlJc w:val="left"/>
+      <w:pPr>
+        <w:ind w:left="3600" w:hanging="360"/>
+      </w:pPr>
+    </w:lvl>
+    <w:lvl w:ilvl="4" w:tplc="04090019" w:tentative="1">
+      <w:start w:val="1"/>
+      <w:numFmt w:val="lowerLetter"/>
+      <w:lvlText w:val="%5."/>
+      <w:lvlJc w:val="left"/>
+      <w:pPr>
+        <w:ind w:left="4320" w:hanging="360"/>
+      </w:pPr>
+    </w:lvl>
+    <w:lvl w:ilvl="5" w:tplc="0409001B" w:tentative="1">
+      <w:start w:val="1"/>
+      <w:numFmt w:val="lowerRoman"/>
+      <w:lvlText w:val="%6."/>
+      <w:lvlJc w:val="right"/>
+      <w:pPr>
+        <w:ind w:left="5040" w:hanging="180"/>
+      </w:pPr>
+    </w:lvl>
+    <w:lvl w:ilvl="6" w:tplc="0409000F" w:tentative="1">
+      <w:start w:val="1"/>
+      <w:numFmt w:val="decimal"/>
+      <w:lvlText w:val="%7."/>
+      <w:lvlJc w:val="left"/>
+      <w:pPr>
+        <w:ind w:left="5760" w:hanging="360"/>
+      </w:pPr>
+    </w:lvl>
+    <w:lvl w:ilvl="7" w:tplc="04090019" w:tentative="1">
+      <w:start w:val="1"/>
+      <w:numFmt w:val="lowerLetter"/>
+      <w:lvlText w:val="%8."/>
+      <w:lvlJc w:val="left"/>
+      <w:pPr>
+        <w:ind w:left="6480" w:hanging="360"/>
+      </w:pPr>
+    </w:lvl>
+    <w:lvl w:ilvl="8" w:tplc="0409001B" w:tentative="1">
+      <w:start w:val="1"/>
+      <w:numFmt w:val="lowerRoman"/>
+      <w:lvlText w:val="%9."/>
+      <w:lvlJc w:val="right"/>
+      <w:pPr>
+        <w:ind w:left="7200" w:hanging="180"/>
+      </w:pPr>
+    </w:lvl>
+  </w:abstractNum>
   <w:num w:numId="1">
+    <w:abstractNumId w:val="4"/>
+  </w:num>
+  <w:num w:numId="2">
     <w:abstractNumId w:val="1"/>
   </w:num>
-  <w:num w:numId="2">
+  <w:num w:numId="3">
     <w:abstractNumId w:val="0"/>
+  </w:num>
+  <w:num w:numId="4">
+    <w:abstractNumId w:val="2"/>
+  </w:num>
+  <w:num w:numId="5">
+    <w:abstractNumId w:val="3"/>
+  </w:num>
+  <w:num w:numId="6">
+    <w:abstractNumId w:val="5"/>
   </w:num>
 </w:numbering>
 </file>
@@ -705,7 +1656,7 @@
         <w:color w:val="000000"/>
         <w:sz w:val="22"/>
         <w:szCs w:val="22"/>
-        <w:lang w:eastAsia="zh-CN" w:bidi="ar-SA"/>
+        <w:lang w:val="en-CA" w:eastAsia="zh-CN" w:bidi="ar-SA"/>
       </w:rPr>
     </w:rPrDefault>
     <w:pPrDefault>
@@ -1098,13 +2049,13 @@
     <w:lsdException w:name="Hashtag" w:semiHidden="1" w:unhideWhenUsed="1"/>
     <w:lsdException w:name="Unresolved Mention" w:semiHidden="1" w:unhideWhenUsed="1"/>
   </w:latentStyles>
-  <w:style w:type="paragraph" w:default="1" w:styleId="a">
+  <w:style w:type="paragraph" w:default="1" w:styleId="Normal">
     <w:name w:val="Normal"/>
   </w:style>
-  <w:style w:type="paragraph" w:styleId="1">
+  <w:style w:type="paragraph" w:styleId="Heading1">
     <w:name w:val="heading 1"/>
-    <w:basedOn w:val="a"/>
-    <w:next w:val="a"/>
+    <w:basedOn w:val="Normal"/>
+    <w:next w:val="Normal"/>
     <w:pPr>
       <w:keepNext/>
       <w:keepLines/>
@@ -1116,10 +2067,10 @@
       <w:szCs w:val="40"/>
     </w:rPr>
   </w:style>
-  <w:style w:type="paragraph" w:styleId="2">
+  <w:style w:type="paragraph" w:styleId="Heading2">
     <w:name w:val="heading 2"/>
-    <w:basedOn w:val="a"/>
-    <w:next w:val="a"/>
+    <w:basedOn w:val="Normal"/>
+    <w:next w:val="Normal"/>
     <w:pPr>
       <w:keepNext/>
       <w:keepLines/>
@@ -1131,10 +2082,10 @@
       <w:szCs w:val="32"/>
     </w:rPr>
   </w:style>
-  <w:style w:type="paragraph" w:styleId="3">
+  <w:style w:type="paragraph" w:styleId="Heading3">
     <w:name w:val="heading 3"/>
-    <w:basedOn w:val="a"/>
-    <w:next w:val="a"/>
+    <w:basedOn w:val="Normal"/>
+    <w:next w:val="Normal"/>
     <w:pPr>
       <w:keepNext/>
       <w:keepLines/>
@@ -1147,10 +2098,10 @@
       <w:szCs w:val="28"/>
     </w:rPr>
   </w:style>
-  <w:style w:type="paragraph" w:styleId="4">
+  <w:style w:type="paragraph" w:styleId="Heading4">
     <w:name w:val="heading 4"/>
-    <w:basedOn w:val="a"/>
-    <w:next w:val="a"/>
+    <w:basedOn w:val="Normal"/>
+    <w:next w:val="Normal"/>
     <w:pPr>
       <w:keepNext/>
       <w:keepLines/>
@@ -1163,10 +2114,10 @@
       <w:szCs w:val="24"/>
     </w:rPr>
   </w:style>
-  <w:style w:type="paragraph" w:styleId="5">
+  <w:style w:type="paragraph" w:styleId="Heading5">
     <w:name w:val="heading 5"/>
-    <w:basedOn w:val="a"/>
-    <w:next w:val="a"/>
+    <w:basedOn w:val="Normal"/>
+    <w:next w:val="Normal"/>
     <w:pPr>
       <w:keepNext/>
       <w:keepLines/>
@@ -1177,10 +2128,10 @@
       <w:color w:val="666666"/>
     </w:rPr>
   </w:style>
-  <w:style w:type="paragraph" w:styleId="6">
+  <w:style w:type="paragraph" w:styleId="Heading6">
     <w:name w:val="heading 6"/>
-    <w:basedOn w:val="a"/>
-    <w:next w:val="a"/>
+    <w:basedOn w:val="Normal"/>
+    <w:next w:val="Normal"/>
     <w:pPr>
       <w:keepNext/>
       <w:keepLines/>
@@ -1192,13 +2143,13 @@
       <w:color w:val="666666"/>
     </w:rPr>
   </w:style>
-  <w:style w:type="character" w:default="1" w:styleId="a0">
+  <w:style w:type="character" w:default="1" w:styleId="DefaultParagraphFont">
     <w:name w:val="Default Paragraph Font"/>
     <w:uiPriority w:val="1"/>
     <w:semiHidden/>
     <w:unhideWhenUsed/>
   </w:style>
-  <w:style w:type="table" w:default="1" w:styleId="a1">
+  <w:style w:type="table" w:default="1" w:styleId="TableNormal">
     <w:name w:val="Normal Table"/>
     <w:uiPriority w:val="99"/>
     <w:semiHidden/>
@@ -1213,14 +2164,14 @@
       </w:tblCellMar>
     </w:tblPr>
   </w:style>
-  <w:style w:type="numbering" w:default="1" w:styleId="a2">
+  <w:style w:type="numbering" w:default="1" w:styleId="NoList">
     <w:name w:val="No List"/>
     <w:uiPriority w:val="99"/>
     <w:semiHidden/>
     <w:unhideWhenUsed/>
   </w:style>
-  <w:style w:type="table" w:customStyle="1" w:styleId="TableNormal">
-    <w:name w:val="Table Normal"/>
+  <w:style w:type="table" w:customStyle="1" w:styleId="TableNormal1">
+    <w:name w:val="Table Normal1"/>
     <w:tblPr>
       <w:tblCellMar>
         <w:top w:w="0" w:type="dxa"/>
@@ -1230,10 +2181,10 @@
       </w:tblCellMar>
     </w:tblPr>
   </w:style>
-  <w:style w:type="paragraph" w:styleId="a3">
+  <w:style w:type="paragraph" w:styleId="Title">
     <w:name w:val="Title"/>
-    <w:basedOn w:val="a"/>
-    <w:next w:val="a"/>
+    <w:basedOn w:val="Normal"/>
+    <w:next w:val="Normal"/>
     <w:pPr>
       <w:keepNext/>
       <w:keepLines/>
@@ -1244,10 +2195,10 @@
       <w:szCs w:val="52"/>
     </w:rPr>
   </w:style>
-  <w:style w:type="paragraph" w:styleId="a4">
+  <w:style w:type="paragraph" w:styleId="Subtitle">
     <w:name w:val="Subtitle"/>
-    <w:basedOn w:val="a"/>
-    <w:next w:val="a"/>
+    <w:basedOn w:val="Normal"/>
+    <w:next w:val="Normal"/>
     <w:pPr>
       <w:keepNext/>
       <w:keepLines/>
@@ -1259,6 +2210,17 @@
       <w:sz w:val="30"/>
       <w:szCs w:val="30"/>
     </w:rPr>
+  </w:style>
+  <w:style w:type="paragraph" w:styleId="ListParagraph">
+    <w:name w:val="List Paragraph"/>
+    <w:basedOn w:val="Normal"/>
+    <w:uiPriority w:val="34"/>
+    <w:qFormat/>
+    <w:rsid w:val="00A84746"/>
+    <w:pPr>
+      <w:ind w:left="720"/>
+      <w:contextualSpacing/>
+    </w:pPr>
   </w:style>
 </w:styles>
 </file>

</xml_diff>

<commit_message>
Edited the draft project report. Added the structure of the paper.
</commit_message>
<xml_diff>
--- a/report/Proj_Report_strcture.docx
+++ b/report/Proj_Report_strcture.docx
@@ -514,19 +514,14 @@
       <w:pPr>
         <w:rPr>
           <w:rFonts w:ascii="Times New Roman" w:hAnsi="Times New Roman" w:cs="Times New Roman"/>
-        </w:rPr>
-      </w:pPr>
-    </w:p>
-    <w:p>
-      <w:pPr>
-        <w:rPr>
-          <w:rFonts w:ascii="Times New Roman" w:hAnsi="Times New Roman" w:cs="Times New Roman"/>
+          <w:b/>
           <w:color w:val="0070C0"/>
         </w:rPr>
       </w:pPr>
       <w:r>
         <w:rPr>
           <w:rFonts w:ascii="Times New Roman" w:hAnsi="Times New Roman" w:cs="Times New Roman"/>
+          <w:b/>
           <w:color w:val="0070C0"/>
         </w:rPr>
         <w:t>Simplified Structure</w:t>
@@ -534,6 +529,7 @@
       <w:r>
         <w:rPr>
           <w:rFonts w:ascii="Times New Roman" w:hAnsi="Times New Roman" w:cs="Times New Roman"/>
+          <w:b/>
           <w:color w:val="0070C0"/>
         </w:rPr>
         <w:t xml:space="preserve"> (Han)</w:t>
@@ -541,6 +537,7 @@
       <w:r>
         <w:rPr>
           <w:rFonts w:ascii="Times New Roman" w:hAnsi="Times New Roman" w:cs="Times New Roman"/>
+          <w:b/>
           <w:color w:val="0070C0"/>
         </w:rPr>
         <w:t>:</w:t>
@@ -915,43 +912,7 @@
         <w:rPr>
           <w:rFonts w:ascii="Times New Roman" w:hAnsi="Times New Roman" w:cs="Times New Roman"/>
         </w:rPr>
-        <w:t>References</w:t>
-      </w:r>
-      <w:r>
-        <w:rPr>
-          <w:rFonts w:ascii="Times New Roman" w:hAnsi="Times New Roman" w:cs="Times New Roman"/>
-        </w:rPr>
-        <w:t xml:space="preserve"> (Hanwen)</w:t>
-      </w:r>
-    </w:p>
-    <w:p>
-      <w:pPr>
-        <w:pStyle w:val="ListParagraph"/>
-        <w:numPr>
-          <w:ilvl w:val="0"/>
-          <w:numId w:val="3"/>
-        </w:numPr>
-        <w:rPr>
-          <w:rFonts w:ascii="Times New Roman" w:hAnsi="Times New Roman" w:cs="Times New Roman"/>
-        </w:rPr>
-      </w:pPr>
-      <w:r>
-        <w:rPr>
-          <w:rFonts w:ascii="Times New Roman" w:hAnsi="Times New Roman" w:cs="Times New Roman"/>
-        </w:rPr>
-        <w:t>Appendix:</w:t>
-      </w:r>
-      <w:r>
-        <w:rPr>
-          <w:rFonts w:ascii="Times New Roman" w:hAnsi="Times New Roman" w:cs="Times New Roman"/>
-        </w:rPr>
-        <w:t xml:space="preserve"> Show how to use the Matlab code</w:t>
-      </w:r>
-      <w:r>
-        <w:rPr>
-          <w:rFonts w:ascii="Times New Roman" w:hAnsi="Times New Roman" w:cs="Times New Roman"/>
-        </w:rPr>
-        <w:t>.</w:t>
+        <w:t>Acknowledge</w:t>
       </w:r>
       <w:r>
         <w:rPr>
@@ -961,6 +922,66 @@
       </w:r>
       <w:bookmarkStart w:id="0" w:name="_GoBack"/>
       <w:bookmarkEnd w:id="0"/>
+    </w:p>
+    <w:p>
+      <w:pPr>
+        <w:pStyle w:val="ListParagraph"/>
+        <w:numPr>
+          <w:ilvl w:val="0"/>
+          <w:numId w:val="3"/>
+        </w:numPr>
+        <w:rPr>
+          <w:rFonts w:ascii="Times New Roman" w:hAnsi="Times New Roman" w:cs="Times New Roman"/>
+        </w:rPr>
+      </w:pPr>
+      <w:r>
+        <w:rPr>
+          <w:rFonts w:ascii="Times New Roman" w:hAnsi="Times New Roman" w:cs="Times New Roman"/>
+        </w:rPr>
+        <w:t>References</w:t>
+      </w:r>
+      <w:r>
+        <w:rPr>
+          <w:rFonts w:ascii="Times New Roman" w:hAnsi="Times New Roman" w:cs="Times New Roman"/>
+        </w:rPr>
+        <w:t xml:space="preserve"> (Hanwen)</w:t>
+      </w:r>
+    </w:p>
+    <w:p>
+      <w:pPr>
+        <w:pStyle w:val="ListParagraph"/>
+        <w:numPr>
+          <w:ilvl w:val="0"/>
+          <w:numId w:val="3"/>
+        </w:numPr>
+        <w:rPr>
+          <w:rFonts w:ascii="Times New Roman" w:hAnsi="Times New Roman" w:cs="Times New Roman"/>
+        </w:rPr>
+      </w:pPr>
+      <w:r>
+        <w:rPr>
+          <w:rFonts w:ascii="Times New Roman" w:hAnsi="Times New Roman" w:cs="Times New Roman"/>
+        </w:rPr>
+        <w:t>Appendix:</w:t>
+      </w:r>
+      <w:r>
+        <w:rPr>
+          <w:rFonts w:ascii="Times New Roman" w:hAnsi="Times New Roman" w:cs="Times New Roman"/>
+        </w:rPr>
+        <w:t xml:space="preserve"> Show how to use the Matlab code</w:t>
+      </w:r>
+      <w:r>
+        <w:rPr>
+          <w:rFonts w:ascii="Times New Roman" w:hAnsi="Times New Roman" w:cs="Times New Roman"/>
+        </w:rPr>
+        <w:t>.</w:t>
+      </w:r>
+      <w:r>
+        <w:rPr>
+          <w:rFonts w:ascii="Times New Roman" w:hAnsi="Times New Roman" w:cs="Times New Roman"/>
+        </w:rPr>
+        <w:t xml:space="preserve"> (Han)</w:t>
+      </w:r>
     </w:p>
     <w:sectPr>
       <w:headerReference w:type="default" r:id="rId7"/>

</xml_diff>

<commit_message>
Added content to Limit and Future Work, Conclusion, Acknowledge, and Appendix.
</commit_message>
<xml_diff>
--- a/report/Proj_Report_strcture.docx
+++ b/report/Proj_Report_strcture.docx
@@ -672,256 +672,268 @@
         <w:rPr>
           <w:rFonts w:ascii="Times New Roman" w:hAnsi="Times New Roman" w:cs="Times New Roman"/>
         </w:rPr>
-        <w:t xml:space="preserve"> (Han)</w:t>
-      </w:r>
-    </w:p>
-    <w:p>
-      <w:pPr>
-        <w:pStyle w:val="ListParagraph"/>
-        <w:numPr>
-          <w:ilvl w:val="0"/>
-          <w:numId w:val="5"/>
-        </w:numPr>
-        <w:rPr>
-          <w:rFonts w:ascii="Times New Roman" w:hAnsi="Times New Roman" w:cs="Times New Roman"/>
-        </w:rPr>
-      </w:pPr>
-      <w:r>
-        <w:rPr>
-          <w:rFonts w:ascii="Times New Roman" w:hAnsi="Times New Roman" w:cs="Times New Roman"/>
-        </w:rPr>
-        <w:t>Superpixels</w:t>
-      </w:r>
-      <w:r>
-        <w:rPr>
-          <w:rFonts w:ascii="Times New Roman" w:hAnsi="Times New Roman" w:cs="Times New Roman"/>
-        </w:rPr>
-        <w:t xml:space="preserve"> (Hanwen)</w:t>
-      </w:r>
-    </w:p>
-    <w:p>
-      <w:pPr>
-        <w:pStyle w:val="ListParagraph"/>
-        <w:numPr>
-          <w:ilvl w:val="0"/>
-          <w:numId w:val="5"/>
-        </w:numPr>
-        <w:rPr>
-          <w:rFonts w:ascii="Times New Roman" w:hAnsi="Times New Roman" w:cs="Times New Roman"/>
-        </w:rPr>
-      </w:pPr>
-      <w:r>
-        <w:rPr>
-          <w:rFonts w:ascii="Times New Roman" w:hAnsi="Times New Roman" w:cs="Times New Roman"/>
-        </w:rPr>
-        <w:t>Parametric maxflow</w:t>
-      </w:r>
-      <w:r>
-        <w:rPr>
-          <w:rFonts w:ascii="Times New Roman" w:hAnsi="Times New Roman" w:cs="Times New Roman"/>
-        </w:rPr>
-        <w:t xml:space="preserve"> (Hanwen)</w:t>
-      </w:r>
-    </w:p>
-    <w:p>
-      <w:pPr>
-        <w:pStyle w:val="ListParagraph"/>
-        <w:numPr>
-          <w:ilvl w:val="0"/>
-          <w:numId w:val="5"/>
-        </w:numPr>
-        <w:rPr>
-          <w:rFonts w:ascii="Times New Roman" w:hAnsi="Times New Roman" w:cs="Times New Roman"/>
-        </w:rPr>
-      </w:pPr>
-      <w:r>
-        <w:rPr>
-          <w:rFonts w:ascii="Times New Roman" w:hAnsi="Times New Roman" w:cs="Times New Roman"/>
-        </w:rPr>
-        <w:t>Our extract-all-objects algorithm</w:t>
-      </w:r>
-      <w:r>
-        <w:rPr>
-          <w:rFonts w:ascii="Times New Roman" w:hAnsi="Times New Roman" w:cs="Times New Roman"/>
-        </w:rPr>
-        <w:t xml:space="preserve"> (Han)</w:t>
-      </w:r>
-    </w:p>
-    <w:p>
-      <w:pPr>
-        <w:pStyle w:val="ListParagraph"/>
-        <w:numPr>
-          <w:ilvl w:val="0"/>
-          <w:numId w:val="3"/>
-        </w:numPr>
-        <w:rPr>
-          <w:rFonts w:ascii="Times New Roman" w:hAnsi="Times New Roman" w:cs="Times New Roman"/>
-        </w:rPr>
-      </w:pPr>
-      <w:r>
-        <w:rPr>
-          <w:rFonts w:ascii="Times New Roman" w:hAnsi="Times New Roman" w:cs="Times New Roman"/>
-        </w:rPr>
-        <w:t>Results</w:t>
-      </w:r>
-    </w:p>
-    <w:p>
-      <w:pPr>
-        <w:pStyle w:val="ListParagraph"/>
-        <w:numPr>
-          <w:ilvl w:val="0"/>
-          <w:numId w:val="6"/>
-        </w:numPr>
-        <w:rPr>
-          <w:rFonts w:ascii="Times New Roman" w:hAnsi="Times New Roman" w:cs="Times New Roman"/>
-        </w:rPr>
-      </w:pPr>
-      <w:r>
-        <w:rPr>
-          <w:rFonts w:ascii="Times New Roman" w:hAnsi="Times New Roman" w:cs="Times New Roman"/>
-        </w:rPr>
-        <w:t>Pictures</w:t>
-      </w:r>
-      <w:r>
-        <w:rPr>
-          <w:rFonts w:ascii="Times New Roman" w:hAnsi="Times New Roman" w:cs="Times New Roman"/>
-        </w:rPr>
-        <w:t xml:space="preserve"> (Han)</w:t>
-      </w:r>
-    </w:p>
-    <w:p>
-      <w:pPr>
-        <w:pStyle w:val="ListParagraph"/>
-        <w:numPr>
-          <w:ilvl w:val="0"/>
-          <w:numId w:val="6"/>
-        </w:numPr>
-        <w:rPr>
-          <w:rFonts w:ascii="Times New Roman" w:hAnsi="Times New Roman" w:cs="Times New Roman"/>
-        </w:rPr>
-      </w:pPr>
-      <w:r>
-        <w:rPr>
-          <w:rFonts w:ascii="Times New Roman" w:hAnsi="Times New Roman" w:cs="Times New Roman"/>
-        </w:rPr>
-        <w:t>Analysis</w:t>
-      </w:r>
-      <w:r>
-        <w:rPr>
-          <w:rFonts w:ascii="Times New Roman" w:hAnsi="Times New Roman" w:cs="Times New Roman"/>
-        </w:rPr>
-        <w:t xml:space="preserve"> of the pictures</w:t>
-      </w:r>
-      <w:r>
-        <w:rPr>
-          <w:rFonts w:ascii="Times New Roman" w:hAnsi="Times New Roman" w:cs="Times New Roman"/>
-        </w:rPr>
-        <w:t xml:space="preserve"> (Han)</w:t>
-      </w:r>
-    </w:p>
-    <w:p>
-      <w:pPr>
-        <w:pStyle w:val="ListParagraph"/>
-        <w:numPr>
-          <w:ilvl w:val="0"/>
-          <w:numId w:val="6"/>
-        </w:numPr>
-        <w:rPr>
-          <w:rFonts w:ascii="Times New Roman" w:hAnsi="Times New Roman" w:cs="Times New Roman"/>
-        </w:rPr>
-      </w:pPr>
-      <w:r>
-        <w:rPr>
-          <w:rFonts w:ascii="Times New Roman" w:hAnsi="Times New Roman" w:cs="Times New Roman"/>
-        </w:rPr>
-        <w:t>Superpixel algorithms’ comparison (SLIC, Ncuts, and Turbopixels)</w:t>
-      </w:r>
-      <w:r>
-        <w:rPr>
-          <w:rFonts w:ascii="Times New Roman" w:hAnsi="Times New Roman" w:cs="Times New Roman"/>
-        </w:rPr>
-        <w:t>. (Hanwen)</w:t>
-      </w:r>
-    </w:p>
-    <w:p>
-      <w:pPr>
-        <w:pStyle w:val="ListParagraph"/>
-        <w:numPr>
-          <w:ilvl w:val="0"/>
-          <w:numId w:val="3"/>
-        </w:numPr>
-        <w:rPr>
-          <w:rFonts w:ascii="Times New Roman" w:hAnsi="Times New Roman" w:cs="Times New Roman"/>
-        </w:rPr>
-      </w:pPr>
-      <w:r>
-        <w:rPr>
-          <w:rFonts w:ascii="Times New Roman" w:hAnsi="Times New Roman" w:cs="Times New Roman"/>
-        </w:rPr>
-        <w:t>Limit and Future Work</w:t>
-      </w:r>
-      <w:r>
-        <w:rPr>
-          <w:rFonts w:ascii="Times New Roman" w:hAnsi="Times New Roman" w:cs="Times New Roman"/>
-        </w:rPr>
-        <w:t xml:space="preserve"> </w:t>
-      </w:r>
-      <w:r>
-        <w:rPr>
-          <w:rFonts w:ascii="Times New Roman" w:hAnsi="Times New Roman" w:cs="Times New Roman"/>
-        </w:rPr>
-        <w:t>(Han)</w:t>
-      </w:r>
-    </w:p>
-    <w:p>
-      <w:pPr>
-        <w:pStyle w:val="ListParagraph"/>
-        <w:numPr>
-          <w:ilvl w:val="0"/>
-          <w:numId w:val="3"/>
-        </w:numPr>
-        <w:rPr>
-          <w:rFonts w:ascii="Times New Roman" w:hAnsi="Times New Roman" w:cs="Times New Roman"/>
-        </w:rPr>
-      </w:pPr>
-      <w:r>
-        <w:rPr>
-          <w:rFonts w:ascii="Times New Roman" w:hAnsi="Times New Roman" w:cs="Times New Roman"/>
-        </w:rPr>
-        <w:t>Conclusion</w:t>
-      </w:r>
-      <w:r>
-        <w:rPr>
-          <w:rFonts w:ascii="Times New Roman" w:hAnsi="Times New Roman" w:cs="Times New Roman"/>
-        </w:rPr>
-        <w:t xml:space="preserve"> (Han)</w:t>
-      </w:r>
-    </w:p>
-    <w:p>
-      <w:pPr>
-        <w:pStyle w:val="ListParagraph"/>
-        <w:numPr>
-          <w:ilvl w:val="0"/>
-          <w:numId w:val="3"/>
-        </w:numPr>
-        <w:rPr>
-          <w:rFonts w:ascii="Times New Roman" w:hAnsi="Times New Roman" w:cs="Times New Roman"/>
-        </w:rPr>
-      </w:pPr>
-      <w:r>
-        <w:rPr>
-          <w:rFonts w:ascii="Times New Roman" w:hAnsi="Times New Roman" w:cs="Times New Roman"/>
-        </w:rPr>
-        <w:t>Acknowledge</w:t>
-      </w:r>
-      <w:r>
-        <w:rPr>
-          <w:rFonts w:ascii="Times New Roman" w:hAnsi="Times New Roman" w:cs="Times New Roman"/>
-        </w:rPr>
-        <w:t xml:space="preserve"> (Han)</w:t>
+        <w:t xml:space="preserve"> (Han</w:t>
+      </w:r>
+      <w:r>
+        <w:rPr>
+          <w:rFonts w:ascii="Times New Roman" w:hAnsi="Times New Roman" w:cs="Times New Roman"/>
+        </w:rPr>
+        <w:t>wen</w:t>
       </w:r>
       <w:bookmarkStart w:id="0" w:name="_GoBack"/>
       <w:bookmarkEnd w:id="0"/>
+      <w:r>
+        <w:rPr>
+          <w:rFonts w:ascii="Times New Roman" w:hAnsi="Times New Roman" w:cs="Times New Roman" w:hint="eastAsia"/>
+        </w:rPr>
+        <w:t>)</w:t>
+      </w:r>
+    </w:p>
+    <w:p>
+      <w:pPr>
+        <w:pStyle w:val="ListParagraph"/>
+        <w:numPr>
+          <w:ilvl w:val="0"/>
+          <w:numId w:val="5"/>
+        </w:numPr>
+        <w:rPr>
+          <w:rFonts w:ascii="Times New Roman" w:hAnsi="Times New Roman" w:cs="Times New Roman"/>
+        </w:rPr>
+      </w:pPr>
+      <w:r>
+        <w:rPr>
+          <w:rFonts w:ascii="Times New Roman" w:hAnsi="Times New Roman" w:cs="Times New Roman"/>
+        </w:rPr>
+        <w:t>Superpixels</w:t>
+      </w:r>
+      <w:r>
+        <w:rPr>
+          <w:rFonts w:ascii="Times New Roman" w:hAnsi="Times New Roman" w:cs="Times New Roman"/>
+        </w:rPr>
+        <w:t xml:space="preserve"> (Hanwen)</w:t>
+      </w:r>
+    </w:p>
+    <w:p>
+      <w:pPr>
+        <w:pStyle w:val="ListParagraph"/>
+        <w:numPr>
+          <w:ilvl w:val="0"/>
+          <w:numId w:val="5"/>
+        </w:numPr>
+        <w:rPr>
+          <w:rFonts w:ascii="Times New Roman" w:hAnsi="Times New Roman" w:cs="Times New Roman"/>
+        </w:rPr>
+      </w:pPr>
+      <w:r>
+        <w:rPr>
+          <w:rFonts w:ascii="Times New Roman" w:hAnsi="Times New Roman" w:cs="Times New Roman"/>
+        </w:rPr>
+        <w:t>Parametric maxflow</w:t>
+      </w:r>
+      <w:r>
+        <w:rPr>
+          <w:rFonts w:ascii="Times New Roman" w:hAnsi="Times New Roman" w:cs="Times New Roman"/>
+        </w:rPr>
+        <w:t xml:space="preserve"> (Hanwen)</w:t>
+      </w:r>
+    </w:p>
+    <w:p>
+      <w:pPr>
+        <w:pStyle w:val="ListParagraph"/>
+        <w:numPr>
+          <w:ilvl w:val="0"/>
+          <w:numId w:val="5"/>
+        </w:numPr>
+        <w:rPr>
+          <w:rFonts w:ascii="Times New Roman" w:hAnsi="Times New Roman" w:cs="Times New Roman"/>
+        </w:rPr>
+      </w:pPr>
+      <w:r>
+        <w:rPr>
+          <w:rFonts w:ascii="Times New Roman" w:hAnsi="Times New Roman" w:cs="Times New Roman"/>
+        </w:rPr>
+        <w:t>Our extract-all-objects algorithm</w:t>
+      </w:r>
+      <w:r>
+        <w:rPr>
+          <w:rFonts w:ascii="Times New Roman" w:hAnsi="Times New Roman" w:cs="Times New Roman"/>
+        </w:rPr>
+        <w:t xml:space="preserve"> (Han)</w:t>
+      </w:r>
+    </w:p>
+    <w:p>
+      <w:pPr>
+        <w:pStyle w:val="ListParagraph"/>
+        <w:numPr>
+          <w:ilvl w:val="0"/>
+          <w:numId w:val="3"/>
+        </w:numPr>
+        <w:rPr>
+          <w:rFonts w:ascii="Times New Roman" w:hAnsi="Times New Roman" w:cs="Times New Roman"/>
+        </w:rPr>
+      </w:pPr>
+      <w:r>
+        <w:rPr>
+          <w:rFonts w:ascii="Times New Roman" w:hAnsi="Times New Roman" w:cs="Times New Roman"/>
+        </w:rPr>
+        <w:t>Results</w:t>
+      </w:r>
+    </w:p>
+    <w:p>
+      <w:pPr>
+        <w:pStyle w:val="ListParagraph"/>
+        <w:numPr>
+          <w:ilvl w:val="0"/>
+          <w:numId w:val="6"/>
+        </w:numPr>
+        <w:rPr>
+          <w:rFonts w:ascii="Times New Roman" w:hAnsi="Times New Roman" w:cs="Times New Roman"/>
+        </w:rPr>
+      </w:pPr>
+      <w:r>
+        <w:rPr>
+          <w:rFonts w:ascii="Times New Roman" w:hAnsi="Times New Roman" w:cs="Times New Roman"/>
+        </w:rPr>
+        <w:t>Pictures</w:t>
+      </w:r>
+      <w:r>
+        <w:rPr>
+          <w:rFonts w:ascii="Times New Roman" w:hAnsi="Times New Roman" w:cs="Times New Roman"/>
+        </w:rPr>
+        <w:t xml:space="preserve"> (Han)</w:t>
+      </w:r>
+    </w:p>
+    <w:p>
+      <w:pPr>
+        <w:pStyle w:val="ListParagraph"/>
+        <w:numPr>
+          <w:ilvl w:val="0"/>
+          <w:numId w:val="6"/>
+        </w:numPr>
+        <w:rPr>
+          <w:rFonts w:ascii="Times New Roman" w:hAnsi="Times New Roman" w:cs="Times New Roman"/>
+        </w:rPr>
+      </w:pPr>
+      <w:r>
+        <w:rPr>
+          <w:rFonts w:ascii="Times New Roman" w:hAnsi="Times New Roman" w:cs="Times New Roman"/>
+        </w:rPr>
+        <w:t>Analysis</w:t>
+      </w:r>
+      <w:r>
+        <w:rPr>
+          <w:rFonts w:ascii="Times New Roman" w:hAnsi="Times New Roman" w:cs="Times New Roman"/>
+        </w:rPr>
+        <w:t xml:space="preserve"> of the pictures</w:t>
+      </w:r>
+      <w:r>
+        <w:rPr>
+          <w:rFonts w:ascii="Times New Roman" w:hAnsi="Times New Roman" w:cs="Times New Roman"/>
+        </w:rPr>
+        <w:t xml:space="preserve"> (Han)</w:t>
+      </w:r>
+    </w:p>
+    <w:p>
+      <w:pPr>
+        <w:pStyle w:val="ListParagraph"/>
+        <w:numPr>
+          <w:ilvl w:val="0"/>
+          <w:numId w:val="6"/>
+        </w:numPr>
+        <w:rPr>
+          <w:rFonts w:ascii="Times New Roman" w:hAnsi="Times New Roman" w:cs="Times New Roman"/>
+        </w:rPr>
+      </w:pPr>
+      <w:r>
+        <w:rPr>
+          <w:rFonts w:ascii="Times New Roman" w:hAnsi="Times New Roman" w:cs="Times New Roman"/>
+        </w:rPr>
+        <w:t>Superpixel algorithms’ comparison (SLIC, Ncuts, and Turbopixels)</w:t>
+      </w:r>
+      <w:r>
+        <w:rPr>
+          <w:rFonts w:ascii="Times New Roman" w:hAnsi="Times New Roman" w:cs="Times New Roman"/>
+        </w:rPr>
+        <w:t>. (Hanwen)</w:t>
+      </w:r>
+    </w:p>
+    <w:p>
+      <w:pPr>
+        <w:pStyle w:val="ListParagraph"/>
+        <w:numPr>
+          <w:ilvl w:val="0"/>
+          <w:numId w:val="3"/>
+        </w:numPr>
+        <w:rPr>
+          <w:rFonts w:ascii="Times New Roman" w:hAnsi="Times New Roman" w:cs="Times New Roman"/>
+        </w:rPr>
+      </w:pPr>
+      <w:r>
+        <w:rPr>
+          <w:rFonts w:ascii="Times New Roman" w:hAnsi="Times New Roman" w:cs="Times New Roman"/>
+        </w:rPr>
+        <w:t>Limit and Future Work</w:t>
+      </w:r>
+      <w:r>
+        <w:rPr>
+          <w:rFonts w:ascii="Times New Roman" w:hAnsi="Times New Roman" w:cs="Times New Roman"/>
+        </w:rPr>
+        <w:t xml:space="preserve"> </w:t>
+      </w:r>
+      <w:r>
+        <w:rPr>
+          <w:rFonts w:ascii="Times New Roman" w:hAnsi="Times New Roman" w:cs="Times New Roman"/>
+        </w:rPr>
+        <w:t>(Han)</w:t>
+      </w:r>
+    </w:p>
+    <w:p>
+      <w:pPr>
+        <w:pStyle w:val="ListParagraph"/>
+        <w:numPr>
+          <w:ilvl w:val="0"/>
+          <w:numId w:val="3"/>
+        </w:numPr>
+        <w:rPr>
+          <w:rFonts w:ascii="Times New Roman" w:hAnsi="Times New Roman" w:cs="Times New Roman"/>
+        </w:rPr>
+      </w:pPr>
+      <w:r>
+        <w:rPr>
+          <w:rFonts w:ascii="Times New Roman" w:hAnsi="Times New Roman" w:cs="Times New Roman"/>
+        </w:rPr>
+        <w:t>Conclusion</w:t>
+      </w:r>
+      <w:r>
+        <w:rPr>
+          <w:rFonts w:ascii="Times New Roman" w:hAnsi="Times New Roman" w:cs="Times New Roman"/>
+        </w:rPr>
+        <w:t xml:space="preserve"> (Han)</w:t>
+      </w:r>
+    </w:p>
+    <w:p>
+      <w:pPr>
+        <w:pStyle w:val="ListParagraph"/>
+        <w:numPr>
+          <w:ilvl w:val="0"/>
+          <w:numId w:val="3"/>
+        </w:numPr>
+        <w:rPr>
+          <w:rFonts w:ascii="Times New Roman" w:hAnsi="Times New Roman" w:cs="Times New Roman"/>
+        </w:rPr>
+      </w:pPr>
+      <w:r>
+        <w:rPr>
+          <w:rFonts w:ascii="Times New Roman" w:hAnsi="Times New Roman" w:cs="Times New Roman"/>
+        </w:rPr>
+        <w:t>Acknowledge</w:t>
+      </w:r>
+      <w:r>
+        <w:rPr>
+          <w:rFonts w:ascii="Times New Roman" w:hAnsi="Times New Roman" w:cs="Times New Roman"/>
+        </w:rPr>
+        <w:t xml:space="preserve"> (Han)</w:t>
+      </w:r>
     </w:p>
     <w:p>
       <w:pPr>

</xml_diff>

<commit_message>
Edited the Abstract. Need to change Hanwen's part 2.1, 3.1, 3.2, 3.3 a lot as the next step.
</commit_message>
<xml_diff>
--- a/report/Proj_Report_strcture.docx
+++ b/report/Proj_Report_strcture.docx
@@ -4,518 +4,11 @@
   <w:body>
     <w:p>
       <w:pPr>
-        <w:jc w:val="center"/>
-        <w:rPr>
-          <w:rFonts w:ascii="Times New Roman" w:hAnsi="Times New Roman" w:cs="Times New Roman"/>
-        </w:rPr>
-      </w:pPr>
-      <w:r>
-        <w:rPr>
-          <w:rFonts w:ascii="Times New Roman" w:hAnsi="Times New Roman" w:cs="Times New Roman"/>
-        </w:rPr>
-        <w:t>Multilevel object closure detection by superpixels</w:t>
-      </w:r>
-    </w:p>
-    <w:p>
-      <w:pPr>
-        <w:rPr>
-          <w:rFonts w:ascii="Times New Roman" w:hAnsi="Times New Roman" w:cs="Times New Roman"/>
-        </w:rPr>
-      </w:pPr>
-      <w:r>
-        <w:rPr>
-          <w:rFonts w:ascii="Times New Roman" w:hAnsi="Times New Roman" w:cs="Times New Roman"/>
-        </w:rPr>
-        <w:t>Structure</w:t>
-      </w:r>
-    </w:p>
-    <w:p>
-      <w:pPr>
-        <w:numPr>
-          <w:ilvl w:val="0"/>
-          <w:numId w:val="2"/>
-        </w:numPr>
-        <w:contextualSpacing/>
-        <w:rPr>
-          <w:rFonts w:ascii="Times New Roman" w:hAnsi="Times New Roman" w:cs="Times New Roman"/>
-        </w:rPr>
-      </w:pPr>
-      <w:r>
-        <w:rPr>
-          <w:rFonts w:ascii="Times New Roman" w:hAnsi="Times New Roman" w:cs="Times New Roman"/>
-        </w:rPr>
-        <w:t>Abstract ()</w:t>
-      </w:r>
-    </w:p>
-    <w:p>
-      <w:pPr>
-        <w:numPr>
-          <w:ilvl w:val="0"/>
-          <w:numId w:val="2"/>
-        </w:numPr>
-        <w:contextualSpacing/>
-        <w:rPr>
-          <w:rFonts w:ascii="Times New Roman" w:hAnsi="Times New Roman" w:cs="Times New Roman"/>
-        </w:rPr>
-      </w:pPr>
-      <w:r>
-        <w:rPr>
-          <w:rFonts w:ascii="Times New Roman" w:hAnsi="Times New Roman" w:cs="Times New Roman"/>
-        </w:rPr>
-        <w:t>Background</w:t>
-      </w:r>
-      <w:r>
-        <w:rPr>
-          <w:rFonts w:ascii="Times New Roman" w:hAnsi="Times New Roman" w:cs="Times New Roman"/>
-        </w:rPr>
-        <w:t xml:space="preserve"> and </w:t>
-      </w:r>
-      <w:r>
-        <w:rPr>
-          <w:rFonts w:ascii="Times New Roman" w:hAnsi="Times New Roman" w:cs="Times New Roman"/>
-        </w:rPr>
-        <w:t>Literature Review ()</w:t>
-      </w:r>
-    </w:p>
-    <w:p>
-      <w:pPr>
-        <w:numPr>
-          <w:ilvl w:val="0"/>
-          <w:numId w:val="2"/>
-        </w:numPr>
-        <w:contextualSpacing/>
-        <w:rPr>
-          <w:rFonts w:ascii="Times New Roman" w:hAnsi="Times New Roman" w:cs="Times New Roman"/>
-        </w:rPr>
-      </w:pPr>
-      <w:r>
-        <w:rPr>
-          <w:rFonts w:ascii="Times New Roman" w:hAnsi="Times New Roman" w:cs="Times New Roman"/>
-        </w:rPr>
-        <w:t>Objectives (</w:t>
-      </w:r>
-      <w:r>
-        <w:rPr>
-          <w:rFonts w:ascii="Times New Roman" w:hAnsi="Times New Roman" w:cs="Times New Roman"/>
-        </w:rPr>
-        <w:t>refine</w:t>
-      </w:r>
-      <w:r>
-        <w:rPr>
-          <w:rFonts w:ascii="Times New Roman" w:hAnsi="Times New Roman" w:cs="Times New Roman"/>
-        </w:rPr>
-        <w:t>)</w:t>
-      </w:r>
-    </w:p>
-    <w:p>
-      <w:pPr>
-        <w:numPr>
-          <w:ilvl w:val="0"/>
-          <w:numId w:val="2"/>
-        </w:numPr>
-        <w:contextualSpacing/>
-        <w:rPr>
-          <w:rFonts w:ascii="Times New Roman" w:hAnsi="Times New Roman" w:cs="Times New Roman"/>
-        </w:rPr>
-      </w:pPr>
-      <w:r>
-        <w:rPr>
-          <w:rFonts w:ascii="Times New Roman" w:hAnsi="Times New Roman" w:cs="Times New Roman"/>
-        </w:rPr>
-        <w:t>Project Overview ()</w:t>
-      </w:r>
-    </w:p>
-    <w:p>
-      <w:pPr>
-        <w:numPr>
-          <w:ilvl w:val="0"/>
-          <w:numId w:val="2"/>
-        </w:numPr>
-        <w:contextualSpacing/>
-        <w:rPr>
-          <w:rFonts w:ascii="Times New Roman" w:hAnsi="Times New Roman" w:cs="Times New Roman"/>
-        </w:rPr>
-      </w:pPr>
-      <w:r>
-        <w:rPr>
-          <w:rFonts w:ascii="Times New Roman" w:hAnsi="Times New Roman" w:cs="Times New Roman"/>
-        </w:rPr>
-        <w:t xml:space="preserve">Methodologies </w:t>
-      </w:r>
-    </w:p>
-    <w:p>
-      <w:pPr>
-        <w:rPr>
-          <w:rFonts w:ascii="Times New Roman" w:hAnsi="Times New Roman" w:cs="Times New Roman"/>
-        </w:rPr>
-      </w:pPr>
-      <w:r>
-        <w:rPr>
-          <w:rFonts w:ascii="Times New Roman" w:hAnsi="Times New Roman" w:cs="Times New Roman"/>
-        </w:rPr>
-        <w:tab/>
-        <w:t>1. data collection ()</w:t>
-      </w:r>
-    </w:p>
-    <w:p>
-      <w:pPr>
-        <w:rPr>
-          <w:rFonts w:ascii="Times New Roman" w:hAnsi="Times New Roman" w:cs="Times New Roman"/>
-        </w:rPr>
-      </w:pPr>
-      <w:r>
-        <w:rPr>
-          <w:rFonts w:ascii="Times New Roman" w:hAnsi="Times New Roman" w:cs="Times New Roman"/>
-        </w:rPr>
-        <w:tab/>
-        <w:t>2. Img Processing ()</w:t>
-      </w:r>
-    </w:p>
-    <w:p>
-      <w:pPr>
-        <w:rPr>
-          <w:rFonts w:ascii="Times New Roman" w:hAnsi="Times New Roman" w:cs="Times New Roman"/>
-        </w:rPr>
-      </w:pPr>
-      <w:r>
-        <w:rPr>
-          <w:rFonts w:ascii="Times New Roman" w:hAnsi="Times New Roman" w:cs="Times New Roman"/>
-        </w:rPr>
-        <w:tab/>
-        <w:t>3. ML comparison()</w:t>
-      </w:r>
-    </w:p>
-    <w:p>
-      <w:pPr>
-        <w:numPr>
-          <w:ilvl w:val="0"/>
-          <w:numId w:val="2"/>
-        </w:numPr>
-        <w:contextualSpacing/>
-        <w:rPr>
-          <w:rFonts w:ascii="Times New Roman" w:hAnsi="Times New Roman" w:cs="Times New Roman"/>
-        </w:rPr>
-      </w:pPr>
-      <w:r>
-        <w:rPr>
-          <w:rFonts w:ascii="Times New Roman" w:hAnsi="Times New Roman" w:cs="Times New Roman"/>
-        </w:rPr>
-        <w:t xml:space="preserve">Result () </w:t>
-      </w:r>
-    </w:p>
-    <w:p>
-      <w:pPr>
-        <w:numPr>
-          <w:ilvl w:val="0"/>
-          <w:numId w:val="2"/>
-        </w:numPr>
-        <w:contextualSpacing/>
-        <w:rPr>
-          <w:rFonts w:ascii="Times New Roman" w:hAnsi="Times New Roman" w:cs="Times New Roman"/>
-        </w:rPr>
-      </w:pPr>
-      <w:r>
-        <w:rPr>
-          <w:rFonts w:ascii="Times New Roman" w:hAnsi="Times New Roman" w:cs="Times New Roman"/>
-        </w:rPr>
-        <w:t>Discussion ()</w:t>
-      </w:r>
-    </w:p>
-    <w:p>
-      <w:pPr>
-        <w:numPr>
-          <w:ilvl w:val="0"/>
-          <w:numId w:val="2"/>
-        </w:numPr>
-        <w:contextualSpacing/>
-        <w:rPr>
-          <w:rFonts w:ascii="Times New Roman" w:hAnsi="Times New Roman" w:cs="Times New Roman"/>
-        </w:rPr>
-      </w:pPr>
-      <w:r>
-        <w:rPr>
-          <w:rFonts w:ascii="Times New Roman" w:hAnsi="Times New Roman" w:cs="Times New Roman"/>
-        </w:rPr>
-        <w:t>Conclusion ()</w:t>
-      </w:r>
-    </w:p>
-    <w:p>
-      <w:pPr>
-        <w:numPr>
-          <w:ilvl w:val="0"/>
-          <w:numId w:val="2"/>
-        </w:numPr>
-        <w:contextualSpacing/>
-        <w:rPr>
-          <w:rFonts w:ascii="Times New Roman" w:hAnsi="Times New Roman" w:cs="Times New Roman"/>
-        </w:rPr>
-      </w:pPr>
-      <w:r>
-        <w:rPr>
-          <w:rFonts w:ascii="Times New Roman" w:hAnsi="Times New Roman" w:cs="Times New Roman"/>
-        </w:rPr>
-        <w:t>Future Development ()</w:t>
-      </w:r>
-    </w:p>
-    <w:p>
-      <w:pPr>
-        <w:numPr>
-          <w:ilvl w:val="0"/>
-          <w:numId w:val="2"/>
-        </w:numPr>
-        <w:contextualSpacing/>
-        <w:rPr>
-          <w:rFonts w:ascii="Times New Roman" w:hAnsi="Times New Roman" w:cs="Times New Roman"/>
-        </w:rPr>
-      </w:pPr>
-      <w:r>
-        <w:rPr>
-          <w:rFonts w:ascii="Times New Roman" w:hAnsi="Times New Roman" w:cs="Times New Roman"/>
-        </w:rPr>
-        <w:t>References (Refine together)</w:t>
-      </w:r>
-    </w:p>
-    <w:p>
-      <w:pPr>
-        <w:numPr>
-          <w:ilvl w:val="0"/>
-          <w:numId w:val="2"/>
-        </w:numPr>
-        <w:contextualSpacing/>
-        <w:rPr>
-          <w:rFonts w:ascii="Times New Roman" w:hAnsi="Times New Roman" w:cs="Times New Roman"/>
-        </w:rPr>
-      </w:pPr>
-      <w:r>
-        <w:rPr>
-          <w:rFonts w:ascii="Times New Roman" w:hAnsi="Times New Roman" w:cs="Times New Roman"/>
-        </w:rPr>
-        <w:t>Appendix: (Together)</w:t>
-      </w:r>
-    </w:p>
-    <w:p>
-      <w:pPr>
-        <w:numPr>
-          <w:ilvl w:val="1"/>
-          <w:numId w:val="2"/>
-        </w:numPr>
-        <w:contextualSpacing/>
-        <w:rPr>
-          <w:rFonts w:ascii="Times New Roman" w:hAnsi="Times New Roman" w:cs="Times New Roman"/>
-        </w:rPr>
-      </w:pPr>
-      <w:r>
-        <w:rPr>
-          <w:rFonts w:ascii="Times New Roman" w:hAnsi="Times New Roman" w:cs="Times New Roman"/>
-        </w:rPr>
-        <w:t>Task Division</w:t>
-      </w:r>
-    </w:p>
-    <w:p>
-      <w:pPr>
-        <w:numPr>
-          <w:ilvl w:val="1"/>
-          <w:numId w:val="2"/>
-        </w:numPr>
-        <w:contextualSpacing/>
-        <w:rPr>
-          <w:rFonts w:ascii="Times New Roman" w:hAnsi="Times New Roman" w:cs="Times New Roman"/>
-        </w:rPr>
-      </w:pPr>
-      <w:r>
-        <w:rPr>
-          <w:rFonts w:ascii="Times New Roman" w:hAnsi="Times New Roman" w:cs="Times New Roman"/>
-        </w:rPr>
-        <w:t>Environment and Dependencies</w:t>
-      </w:r>
-    </w:p>
-    <w:p>
-      <w:pPr>
-        <w:numPr>
-          <w:ilvl w:val="1"/>
-          <w:numId w:val="2"/>
-        </w:numPr>
-        <w:rPr>
-          <w:rFonts w:ascii="Times New Roman" w:hAnsi="Times New Roman" w:cs="Times New Roman"/>
-        </w:rPr>
-      </w:pPr>
-      <w:r>
-        <w:rPr>
-          <w:rFonts w:ascii="Times New Roman" w:hAnsi="Times New Roman" w:cs="Times New Roman"/>
-        </w:rPr>
-        <w:t>Code (Not in proposal)</w:t>
-      </w:r>
-    </w:p>
-    <w:p>
-      <w:pPr>
-        <w:numPr>
-          <w:ilvl w:val="1"/>
-          <w:numId w:val="2"/>
-        </w:numPr>
-        <w:contextualSpacing/>
-        <w:rPr>
-          <w:rFonts w:ascii="Times New Roman" w:hAnsi="Times New Roman" w:cs="Times New Roman"/>
-        </w:rPr>
-      </w:pPr>
-      <w:r>
-        <w:rPr>
-          <w:rFonts w:ascii="Times New Roman" w:hAnsi="Times New Roman" w:cs="Times New Roman"/>
-        </w:rPr>
-        <w:t>Gatt Chart</w:t>
-      </w:r>
-    </w:p>
-    <w:p>
-      <w:pPr>
-        <w:rPr>
-          <w:rFonts w:ascii="Times New Roman" w:hAnsi="Times New Roman" w:cs="Times New Roman"/>
-        </w:rPr>
-      </w:pPr>
-      <w:r>
-        <w:rPr>
-          <w:rFonts w:ascii="Times New Roman" w:hAnsi="Times New Roman" w:cs="Times New Roman"/>
-        </w:rPr>
-        <w:t>Notice:</w:t>
-      </w:r>
-    </w:p>
-    <w:p>
-      <w:pPr>
-        <w:numPr>
-          <w:ilvl w:val="0"/>
-          <w:numId w:val="1"/>
-        </w:numPr>
-        <w:contextualSpacing/>
-        <w:rPr>
-          <w:rFonts w:ascii="Times New Roman" w:hAnsi="Times New Roman" w:cs="Times New Roman"/>
-        </w:rPr>
-      </w:pPr>
-      <w:r>
-        <w:rPr>
-          <w:rFonts w:ascii="Times New Roman" w:hAnsi="Times New Roman" w:cs="Times New Roman"/>
-        </w:rPr>
-        <w:t>Avoid first person and second person in tone</w:t>
-      </w:r>
-    </w:p>
-    <w:p>
-      <w:pPr>
-        <w:numPr>
-          <w:ilvl w:val="0"/>
-          <w:numId w:val="1"/>
-        </w:numPr>
-        <w:contextualSpacing/>
-        <w:rPr>
-          <w:rFonts w:ascii="Times New Roman" w:hAnsi="Times New Roman" w:cs="Times New Roman"/>
-        </w:rPr>
-      </w:pPr>
-      <w:r>
-        <w:rPr>
-          <w:rFonts w:ascii="Times New Roman" w:hAnsi="Times New Roman" w:cs="Times New Roman"/>
-        </w:rPr>
-        <w:t>Font: Times New Rome, Size: 12 for text, 14 for title</w:t>
-      </w:r>
-    </w:p>
-    <w:p>
-      <w:pPr>
-        <w:numPr>
-          <w:ilvl w:val="0"/>
-          <w:numId w:val="1"/>
-        </w:numPr>
-        <w:contextualSpacing/>
-        <w:rPr>
-          <w:rFonts w:ascii="Times New Roman" w:hAnsi="Times New Roman" w:cs="Times New Roman"/>
-        </w:rPr>
-      </w:pPr>
-      <w:r>
-        <w:rPr>
-          <w:rFonts w:ascii="Times New Roman" w:hAnsi="Times New Roman" w:cs="Times New Roman"/>
-        </w:rPr>
-        <w:t>Equations typed in LaTeX</w:t>
-      </w:r>
-    </w:p>
-    <w:p>
-      <w:pPr>
-        <w:numPr>
-          <w:ilvl w:val="0"/>
-          <w:numId w:val="1"/>
-        </w:numPr>
-        <w:contextualSpacing/>
-        <w:rPr>
-          <w:rFonts w:ascii="Times New Roman" w:hAnsi="Times New Roman" w:cs="Times New Roman"/>
-        </w:rPr>
-      </w:pPr>
-      <w:r>
-        <w:rPr>
-          <w:rFonts w:ascii="Times New Roman" w:hAnsi="Times New Roman" w:cs="Times New Roman"/>
-        </w:rPr>
-        <w:t>Use academic vocabulary</w:t>
-      </w:r>
-    </w:p>
-    <w:p>
-      <w:pPr>
-        <w:numPr>
-          <w:ilvl w:val="0"/>
-          <w:numId w:val="1"/>
-        </w:numPr>
-        <w:contextualSpacing/>
-        <w:rPr>
-          <w:rFonts w:ascii="Times New Roman" w:hAnsi="Times New Roman" w:cs="Times New Roman"/>
-        </w:rPr>
-      </w:pPr>
-      <w:r>
-        <w:rPr>
-          <w:rFonts w:ascii="Times New Roman" w:hAnsi="Times New Roman" w:cs="Times New Roman"/>
-        </w:rPr>
-        <w:t>Citation Style</w:t>
-      </w:r>
-    </w:p>
-    <w:p>
-      <w:pPr>
-        <w:numPr>
-          <w:ilvl w:val="0"/>
-          <w:numId w:val="1"/>
-        </w:numPr>
-        <w:contextualSpacing/>
-        <w:rPr>
-          <w:rFonts w:ascii="Times New Roman" w:hAnsi="Times New Roman" w:cs="Times New Roman"/>
-        </w:rPr>
-      </w:pPr>
-      <w:r>
-        <w:rPr>
-          <w:rFonts w:ascii="Times New Roman" w:hAnsi="Times New Roman" w:cs="Times New Roman"/>
-        </w:rPr>
-        <w:t>Keep References</w:t>
-      </w:r>
-    </w:p>
-    <w:p>
-      <w:pPr>
-        <w:numPr>
-          <w:ilvl w:val="0"/>
-          <w:numId w:val="1"/>
-        </w:numPr>
-        <w:contextualSpacing/>
-        <w:rPr>
-          <w:rFonts w:ascii="Times New Roman" w:hAnsi="Times New Roman" w:cs="Times New Roman"/>
-        </w:rPr>
-      </w:pPr>
-      <w:r>
-        <w:rPr>
-          <w:rFonts w:ascii="Times New Roman" w:hAnsi="Times New Roman" w:cs="Times New Roman"/>
-        </w:rPr>
-        <w:t>ddl: 4th Nov for proposal</w:t>
-      </w:r>
-    </w:p>
-    <w:p>
-      <w:pPr>
-        <w:rPr>
-          <w:rFonts w:ascii="Times New Roman" w:hAnsi="Times New Roman" w:cs="Times New Roman"/>
-        </w:rPr>
-      </w:pPr>
-    </w:p>
-    <w:p>
-      <w:pPr>
-        <w:rPr>
-          <w:rFonts w:ascii="Times New Roman" w:hAnsi="Times New Roman" w:cs="Times New Roman"/>
+        <w:rPr>
+          <w:rFonts w:ascii="Times New Roman" w:hAnsi="Times New Roman" w:cs="Times New Roman" w:hint="eastAsia"/>
           <w:b/>
           <w:color w:val="0070C0"/>
+          <w:lang w:val="en-US"/>
         </w:rPr>
       </w:pPr>
       <w:r>
@@ -542,6 +35,8 @@
         </w:rPr>
         <w:t>:</w:t>
       </w:r>
+      <w:bookmarkStart w:id="0" w:name="_GoBack"/>
+      <w:bookmarkEnd w:id="0"/>
     </w:p>
     <w:p>
       <w:pPr>
@@ -564,7 +59,21 @@
         <w:rPr>
           <w:rFonts w:ascii="Times New Roman" w:hAnsi="Times New Roman" w:cs="Times New Roman"/>
         </w:rPr>
-        <w:t xml:space="preserve"> (Hanwen)</w:t>
+        <w:t xml:space="preserve"> (</w:t>
+      </w:r>
+      <w:proofErr w:type="spellStart"/>
+      <w:r>
+        <w:rPr>
+          <w:rFonts w:ascii="Times New Roman" w:hAnsi="Times New Roman" w:cs="Times New Roman"/>
+        </w:rPr>
+        <w:t>Hanwen</w:t>
+      </w:r>
+      <w:proofErr w:type="spellEnd"/>
+      <w:r>
+        <w:rPr>
+          <w:rFonts w:ascii="Times New Roman" w:hAnsi="Times New Roman" w:cs="Times New Roman"/>
+        </w:rPr>
+        <w:t>)</w:t>
       </w:r>
     </w:p>
     <w:p>
@@ -606,7 +115,21 @@
         <w:rPr>
           <w:rFonts w:ascii="Times New Roman" w:hAnsi="Times New Roman" w:cs="Times New Roman"/>
         </w:rPr>
-        <w:t xml:space="preserve"> (Hanwen)</w:t>
+        <w:t xml:space="preserve"> (</w:t>
+      </w:r>
+      <w:proofErr w:type="spellStart"/>
+      <w:r>
+        <w:rPr>
+          <w:rFonts w:ascii="Times New Roman" w:hAnsi="Times New Roman" w:cs="Times New Roman"/>
+        </w:rPr>
+        <w:t>Hanwen</w:t>
+      </w:r>
+      <w:proofErr w:type="spellEnd"/>
+      <w:r>
+        <w:rPr>
+          <w:rFonts w:ascii="Times New Roman" w:hAnsi="Times New Roman" w:cs="Times New Roman"/>
+        </w:rPr>
+        <w:t>)</w:t>
       </w:r>
     </w:p>
     <w:p>
@@ -662,17 +185,32 @@
           <w:rFonts w:ascii="Times New Roman" w:hAnsi="Times New Roman" w:cs="Times New Roman"/>
         </w:rPr>
       </w:pPr>
-      <w:r>
-        <w:rPr>
-          <w:rFonts w:ascii="Times New Roman" w:hAnsi="Times New Roman" w:cs="Times New Roman"/>
-        </w:rPr>
-        <w:t>pB edge detector</w:t>
-      </w:r>
-      <w:r>
-        <w:rPr>
-          <w:rFonts w:ascii="Times New Roman" w:hAnsi="Times New Roman" w:cs="Times New Roman"/>
-        </w:rPr>
-        <w:t xml:space="preserve"> (Han</w:t>
+      <w:proofErr w:type="spellStart"/>
+      <w:r>
+        <w:rPr>
+          <w:rFonts w:ascii="Times New Roman" w:hAnsi="Times New Roman" w:cs="Times New Roman"/>
+        </w:rPr>
+        <w:t>pB</w:t>
+      </w:r>
+      <w:proofErr w:type="spellEnd"/>
+      <w:r>
+        <w:rPr>
+          <w:rFonts w:ascii="Times New Roman" w:hAnsi="Times New Roman" w:cs="Times New Roman"/>
+        </w:rPr>
+        <w:t xml:space="preserve"> edge detector</w:t>
+      </w:r>
+      <w:r>
+        <w:rPr>
+          <w:rFonts w:ascii="Times New Roman" w:hAnsi="Times New Roman" w:cs="Times New Roman"/>
+        </w:rPr>
+        <w:t xml:space="preserve"> (</w:t>
+      </w:r>
+      <w:proofErr w:type="spellStart"/>
+      <w:r>
+        <w:rPr>
+          <w:rFonts w:ascii="Times New Roman" w:hAnsi="Times New Roman" w:cs="Times New Roman"/>
+        </w:rPr>
+        <w:t>Han</w:t>
       </w:r>
       <w:r>
         <w:rPr>
@@ -680,8 +218,7 @@
         </w:rPr>
         <w:t>wen</w:t>
       </w:r>
-      <w:bookmarkStart w:id="0" w:name="_GoBack"/>
-      <w:bookmarkEnd w:id="0"/>
+      <w:proofErr w:type="spellEnd"/>
       <w:r>
         <w:rPr>
           <w:rFonts w:ascii="Times New Roman" w:hAnsi="Times New Roman" w:cs="Times New Roman" w:hint="eastAsia"/>
@@ -700,17 +237,33 @@
           <w:rFonts w:ascii="Times New Roman" w:hAnsi="Times New Roman" w:cs="Times New Roman"/>
         </w:rPr>
       </w:pPr>
+      <w:proofErr w:type="spellStart"/>
       <w:r>
         <w:rPr>
           <w:rFonts w:ascii="Times New Roman" w:hAnsi="Times New Roman" w:cs="Times New Roman"/>
         </w:rPr>
         <w:t>Superpixels</w:t>
       </w:r>
-      <w:r>
-        <w:rPr>
-          <w:rFonts w:ascii="Times New Roman" w:hAnsi="Times New Roman" w:cs="Times New Roman"/>
-        </w:rPr>
-        <w:t xml:space="preserve"> (Hanwen)</w:t>
+      <w:proofErr w:type="spellEnd"/>
+      <w:r>
+        <w:rPr>
+          <w:rFonts w:ascii="Times New Roman" w:hAnsi="Times New Roman" w:cs="Times New Roman"/>
+        </w:rPr>
+        <w:t xml:space="preserve"> (</w:t>
+      </w:r>
+      <w:proofErr w:type="spellStart"/>
+      <w:r>
+        <w:rPr>
+          <w:rFonts w:ascii="Times New Roman" w:hAnsi="Times New Roman" w:cs="Times New Roman"/>
+        </w:rPr>
+        <w:t>Hanwen</w:t>
+      </w:r>
+      <w:proofErr w:type="spellEnd"/>
+      <w:r>
+        <w:rPr>
+          <w:rFonts w:ascii="Times New Roman" w:hAnsi="Times New Roman" w:cs="Times New Roman"/>
+        </w:rPr>
+        <w:t>)</w:t>
       </w:r>
     </w:p>
     <w:p>
@@ -734,7 +287,21 @@
         <w:rPr>
           <w:rFonts w:ascii="Times New Roman" w:hAnsi="Times New Roman" w:cs="Times New Roman"/>
         </w:rPr>
-        <w:t xml:space="preserve"> (Hanwen)</w:t>
+        <w:t xml:space="preserve"> (</w:t>
+      </w:r>
+      <w:proofErr w:type="spellStart"/>
+      <w:r>
+        <w:rPr>
+          <w:rFonts w:ascii="Times New Roman" w:hAnsi="Times New Roman" w:cs="Times New Roman"/>
+        </w:rPr>
+        <w:t>Hanwen</w:t>
+      </w:r>
+      <w:proofErr w:type="spellEnd"/>
+      <w:r>
+        <w:rPr>
+          <w:rFonts w:ascii="Times New Roman" w:hAnsi="Times New Roman" w:cs="Times New Roman"/>
+        </w:rPr>
+        <w:t>)</w:t>
       </w:r>
     </w:p>
     <w:p>
@@ -844,17 +411,67 @@
           <w:rFonts w:ascii="Times New Roman" w:hAnsi="Times New Roman" w:cs="Times New Roman"/>
         </w:rPr>
       </w:pPr>
-      <w:r>
-        <w:rPr>
-          <w:rFonts w:ascii="Times New Roman" w:hAnsi="Times New Roman" w:cs="Times New Roman"/>
-        </w:rPr>
-        <w:t>Superpixel algorithms’ comparison (SLIC, Ncuts, and Turbopixels)</w:t>
-      </w:r>
-      <w:r>
-        <w:rPr>
-          <w:rFonts w:ascii="Times New Roman" w:hAnsi="Times New Roman" w:cs="Times New Roman"/>
-        </w:rPr>
-        <w:t>. (Hanwen)</w:t>
+      <w:proofErr w:type="spellStart"/>
+      <w:r>
+        <w:rPr>
+          <w:rFonts w:ascii="Times New Roman" w:hAnsi="Times New Roman" w:cs="Times New Roman"/>
+        </w:rPr>
+        <w:t>Superpixel</w:t>
+      </w:r>
+      <w:proofErr w:type="spellEnd"/>
+      <w:r>
+        <w:rPr>
+          <w:rFonts w:ascii="Times New Roman" w:hAnsi="Times New Roman" w:cs="Times New Roman"/>
+        </w:rPr>
+        <w:t xml:space="preserve"> algorithms’ comparison (SLIC, </w:t>
+      </w:r>
+      <w:proofErr w:type="spellStart"/>
+      <w:r>
+        <w:rPr>
+          <w:rFonts w:ascii="Times New Roman" w:hAnsi="Times New Roman" w:cs="Times New Roman"/>
+        </w:rPr>
+        <w:t>Ncuts</w:t>
+      </w:r>
+      <w:proofErr w:type="spellEnd"/>
+      <w:r>
+        <w:rPr>
+          <w:rFonts w:ascii="Times New Roman" w:hAnsi="Times New Roman" w:cs="Times New Roman"/>
+        </w:rPr>
+        <w:t xml:space="preserve">, and </w:t>
+      </w:r>
+      <w:proofErr w:type="spellStart"/>
+      <w:r>
+        <w:rPr>
+          <w:rFonts w:ascii="Times New Roman" w:hAnsi="Times New Roman" w:cs="Times New Roman"/>
+        </w:rPr>
+        <w:t>Turbopixels</w:t>
+      </w:r>
+      <w:proofErr w:type="spellEnd"/>
+      <w:r>
+        <w:rPr>
+          <w:rFonts w:ascii="Times New Roman" w:hAnsi="Times New Roman" w:cs="Times New Roman"/>
+        </w:rPr>
+        <w:t>)</w:t>
+      </w:r>
+      <w:r>
+        <w:rPr>
+          <w:rFonts w:ascii="Times New Roman" w:hAnsi="Times New Roman" w:cs="Times New Roman"/>
+        </w:rPr>
+        <w:t>. (</w:t>
+      </w:r>
+      <w:proofErr w:type="spellStart"/>
+      <w:r>
+        <w:rPr>
+          <w:rFonts w:ascii="Times New Roman" w:hAnsi="Times New Roman" w:cs="Times New Roman"/>
+        </w:rPr>
+        <w:t>Hanwen</w:t>
+      </w:r>
+      <w:proofErr w:type="spellEnd"/>
+      <w:r>
+        <w:rPr>
+          <w:rFonts w:ascii="Times New Roman" w:hAnsi="Times New Roman" w:cs="Times New Roman"/>
+        </w:rPr>
+        <w:t>)</w:t>
       </w:r>
     </w:p>
     <w:p>
@@ -956,7 +573,21 @@
         <w:rPr>
           <w:rFonts w:ascii="Times New Roman" w:hAnsi="Times New Roman" w:cs="Times New Roman"/>
         </w:rPr>
-        <w:t xml:space="preserve"> (Hanwen)</w:t>
+        <w:t xml:space="preserve"> (</w:t>
+      </w:r>
+      <w:proofErr w:type="spellStart"/>
+      <w:r>
+        <w:rPr>
+          <w:rFonts w:ascii="Times New Roman" w:hAnsi="Times New Roman" w:cs="Times New Roman"/>
+        </w:rPr>
+        <w:t>Hanwen</w:t>
+      </w:r>
+      <w:proofErr w:type="spellEnd"/>
+      <w:r>
+        <w:rPr>
+          <w:rFonts w:ascii="Times New Roman" w:hAnsi="Times New Roman" w:cs="Times New Roman"/>
+        </w:rPr>
+        <w:t>)</w:t>
       </w:r>
     </w:p>
     <w:p>
@@ -980,7 +611,21 @@
         <w:rPr>
           <w:rFonts w:ascii="Times New Roman" w:hAnsi="Times New Roman" w:cs="Times New Roman"/>
         </w:rPr>
-        <w:t xml:space="preserve"> Show how to use the Matlab code</w:t>
+        <w:t xml:space="preserve"> Show how to use the </w:t>
+      </w:r>
+      <w:proofErr w:type="spellStart"/>
+      <w:r>
+        <w:rPr>
+          <w:rFonts w:ascii="Times New Roman" w:hAnsi="Times New Roman" w:cs="Times New Roman"/>
+        </w:rPr>
+        <w:t>Matlab</w:t>
+      </w:r>
+      <w:proofErr w:type="spellEnd"/>
+      <w:r>
+        <w:rPr>
+          <w:rFonts w:ascii="Times New Roman" w:hAnsi="Times New Roman" w:cs="Times New Roman"/>
+        </w:rPr>
+        <w:t xml:space="preserve"> code</w:t>
       </w:r>
       <w:r>
         <w:rPr>

</xml_diff>